<commit_message>
Update dependencies to include mockito
</commit_message>
<xml_diff>
--- a/Documents/Backend.docx
+++ b/Documents/Backend.docx
@@ -1,6 +1,6 @@
 
 <file path=word/document.xml><?xml version="1.0" encoding="utf-8"?>
-<w:document xmlns:wpc="http://schemas.microsoft.com/office/word/2010/wordprocessingCanvas" xmlns:cx="http://schemas.microsoft.com/office/drawing/2014/chartex" xmlns:cx1="http://schemas.microsoft.com/office/drawing/2015/9/8/chartex" xmlns:cx2="http://schemas.microsoft.com/office/drawing/2015/10/21/chartex" xmlns:cx3="http://schemas.microsoft.com/office/drawing/2016/5/9/chartex" xmlns:cx4="http://schemas.microsoft.com/office/drawing/2016/5/10/chartex" xmlns:cx5="http://schemas.microsoft.com/office/drawing/2016/5/11/chartex" xmlns:cx6="http://schemas.microsoft.com/office/drawing/2016/5/12/chartex" xmlns:cx7="http://schemas.microsoft.com/office/drawing/2016/5/13/chartex" xmlns:cx8="http://schemas.microsoft.com/office/drawing/2016/5/14/chartex" xmlns:mc="http://schemas.openxmlformats.org/markup-compatibility/2006" xmlns:aink="http://schemas.microsoft.com/office/drawing/2016/ink" xmlns:am3d="http://schemas.microsoft.com/office/drawing/2017/model3d" xmlns:o="urn:schemas-microsoft-com:office:office" xmlns:r="http://schemas.openxmlformats.org/officeDocument/2006/relationships" xmlns:m="http://schemas.openxmlformats.org/officeDocument/2006/math" xmlns:v="urn:schemas-microsoft-com:vml" xmlns:wp14="http://schemas.microsoft.com/office/word/2010/wordprocessingDrawing" xmlns:wp="http://schemas.openxmlformats.org/drawingml/2006/wordprocessingDrawing" xmlns:w10="urn:schemas-microsoft-com:office:word" xmlns:w="http://schemas.openxmlformats.org/wordprocessingml/2006/main" xmlns:w14="http://schemas.microsoft.com/office/word/2010/wordml" xmlns:w15="http://schemas.microsoft.com/office/word/2012/wordml" xmlns:w16cex="http://schemas.microsoft.com/office/word/2018/wordml/cex" xmlns:w16cid="http://schemas.microsoft.com/office/word/2016/wordml/cid" xmlns:w16="http://schemas.microsoft.com/office/word/2018/wordml" xmlns:w16se="http://schemas.microsoft.com/office/word/2015/wordml/symex" xmlns:wpg="http://schemas.microsoft.com/office/word/2010/wordprocessingGroup" xmlns:wpi="http://schemas.microsoft.com/office/word/2010/wordprocessingInk" xmlns:wne="http://schemas.microsoft.com/office/word/2006/wordml" xmlns:wps="http://schemas.microsoft.com/office/word/2010/wordprocessingShape" mc:Ignorable="w14 w15 w16se w16cid w16 w16cex wp14">
+<w:document xmlns:wpc="http://schemas.microsoft.com/office/word/2010/wordprocessingCanvas" xmlns:cx="http://schemas.microsoft.com/office/drawing/2014/chartex" xmlns:cx1="http://schemas.microsoft.com/office/drawing/2015/9/8/chartex" xmlns:cx2="http://schemas.microsoft.com/office/drawing/2015/10/21/chartex" xmlns:cx3="http://schemas.microsoft.com/office/drawing/2016/5/9/chartex" xmlns:cx4="http://schemas.microsoft.com/office/drawing/2016/5/10/chartex" xmlns:cx5="http://schemas.microsoft.com/office/drawing/2016/5/11/chartex" xmlns:cx6="http://schemas.microsoft.com/office/drawing/2016/5/12/chartex" xmlns:cx7="http://schemas.microsoft.com/office/drawing/2016/5/13/chartex" xmlns:cx8="http://schemas.microsoft.com/office/drawing/2016/5/14/chartex" xmlns:mc="http://schemas.openxmlformats.org/markup-compatibility/2006" xmlns:aink="http://schemas.microsoft.com/office/drawing/2016/ink" xmlns:am3d="http://schemas.microsoft.com/office/drawing/2017/model3d" xmlns:o="urn:schemas-microsoft-com:office:office" xmlns:r="http://schemas.openxmlformats.org/officeDocument/2006/relationships" xmlns:m="http://schemas.openxmlformats.org/officeDocument/2006/math" xmlns:v="urn:schemas-microsoft-com:vml" xmlns:wp14="http://schemas.microsoft.com/office/word/2010/wordprocessingDrawing" xmlns:wp="http://schemas.openxmlformats.org/drawingml/2006/wordprocessingDrawing" xmlns:w10="urn:schemas-microsoft-com:office:word" xmlns:w="http://schemas.openxmlformats.org/wordprocessingml/2006/main" xmlns:w14="http://schemas.microsoft.com/office/word/2010/wordml" xmlns:w15="http://schemas.microsoft.com/office/word/2012/wordml" xmlns:w16cid="http://schemas.microsoft.com/office/word/2016/wordml/cid" xmlns:w16se="http://schemas.microsoft.com/office/word/2015/wordml/symex" xmlns:wpg="http://schemas.microsoft.com/office/word/2010/wordprocessingGroup" xmlns:wpi="http://schemas.microsoft.com/office/word/2010/wordprocessingInk" xmlns:wne="http://schemas.microsoft.com/office/word/2006/wordml" xmlns:wps="http://schemas.microsoft.com/office/word/2010/wordprocessingShape" mc:Ignorable="w14 w15 w16se w16cid wp14">
   <w:body>
     <w:p>
       <w:pPr>
@@ -407,6 +407,473 @@
           <w:sz w:val="24"/>
           <w:szCs w:val="24"/>
         </w:rPr>
+        <w:t xml:space="preserve">Input is </w:t>
+      </w:r>
+      <w:r>
+        <w:rPr>
+          <w:sz w:val="24"/>
+          <w:szCs w:val="24"/>
+        </w:rPr>
+        <w:t>Parameters</w:t>
+      </w:r>
+      <w:r>
+        <w:rPr>
+          <w:sz w:val="24"/>
+          <w:szCs w:val="24"/>
+        </w:rPr>
+        <w:t>:</w:t>
+      </w:r>
+    </w:p>
+    <w:p>
+      <w:pPr>
+        <w:rPr>
+          <w:sz w:val="24"/>
+          <w:szCs w:val="24"/>
+        </w:rPr>
+      </w:pPr>
+      <w:r>
+        <w:rPr>
+          <w:sz w:val="24"/>
+          <w:szCs w:val="24"/>
+        </w:rPr>
+        <w:tab/>
+      </w:r>
+      <w:r>
+        <w:rPr>
+          <w:sz w:val="24"/>
+          <w:szCs w:val="24"/>
+        </w:rPr>
+        <w:tab/>
+        <w:t>email: String, the email of the user you are searching for</w:t>
+      </w:r>
+    </w:p>
+    <w:p>
+      <w:pPr>
+        <w:rPr>
+          <w:sz w:val="24"/>
+          <w:szCs w:val="24"/>
+        </w:rPr>
+      </w:pPr>
+      <w:r>
+        <w:rPr>
+          <w:sz w:val="24"/>
+          <w:szCs w:val="24"/>
+        </w:rPr>
+        <w:tab/>
+        <w:t>Output is JSON:</w:t>
+      </w:r>
+    </w:p>
+    <w:p>
+      <w:pPr>
+        <w:rPr>
+          <w:sz w:val="24"/>
+          <w:szCs w:val="24"/>
+        </w:rPr>
+      </w:pPr>
+      <w:r>
+        <w:rPr>
+          <w:sz w:val="24"/>
+          <w:szCs w:val="24"/>
+        </w:rPr>
+        <w:tab/>
+      </w:r>
+      <w:r>
+        <w:rPr>
+          <w:sz w:val="24"/>
+          <w:szCs w:val="24"/>
+        </w:rPr>
+        <w:tab/>
+        <w:t xml:space="preserve">email: String, the </w:t>
+      </w:r>
+      <w:proofErr w:type="gramStart"/>
+      <w:r>
+        <w:rPr>
+          <w:sz w:val="24"/>
+          <w:szCs w:val="24"/>
+        </w:rPr>
+        <w:t>users</w:t>
+      </w:r>
+      <w:proofErr w:type="gramEnd"/>
+      <w:r>
+        <w:rPr>
+          <w:sz w:val="24"/>
+          <w:szCs w:val="24"/>
+        </w:rPr>
+        <w:t xml:space="preserve"> email</w:t>
+      </w:r>
+    </w:p>
+    <w:p>
+      <w:pPr>
+        <w:rPr>
+          <w:sz w:val="24"/>
+          <w:szCs w:val="24"/>
+        </w:rPr>
+      </w:pPr>
+      <w:r>
+        <w:rPr>
+          <w:sz w:val="24"/>
+          <w:szCs w:val="24"/>
+        </w:rPr>
+        <w:lastRenderedPageBreak/>
+        <w:tab/>
+      </w:r>
+      <w:r>
+        <w:rPr>
+          <w:sz w:val="24"/>
+          <w:szCs w:val="24"/>
+        </w:rPr>
+        <w:tab/>
+        <w:t>password: String, this value is in the JSON returned but will always be null</w:t>
+      </w:r>
+    </w:p>
+    <w:p>
+      <w:pPr>
+        <w:rPr>
+          <w:sz w:val="24"/>
+          <w:szCs w:val="24"/>
+        </w:rPr>
+      </w:pPr>
+      <w:r>
+        <w:rPr>
+          <w:sz w:val="24"/>
+          <w:szCs w:val="24"/>
+        </w:rPr>
+        <w:tab/>
+      </w:r>
+      <w:r>
+        <w:rPr>
+          <w:sz w:val="24"/>
+          <w:szCs w:val="24"/>
+        </w:rPr>
+        <w:tab/>
+        <w:t>name: String, user’s name</w:t>
+      </w:r>
+    </w:p>
+    <w:p>
+      <w:pPr>
+        <w:rPr>
+          <w:sz w:val="24"/>
+          <w:szCs w:val="24"/>
+        </w:rPr>
+      </w:pPr>
+      <w:r>
+        <w:rPr>
+          <w:sz w:val="24"/>
+          <w:szCs w:val="24"/>
+        </w:rPr>
+        <w:tab/>
+      </w:r>
+      <w:r>
+        <w:rPr>
+          <w:sz w:val="24"/>
+          <w:szCs w:val="24"/>
+        </w:rPr>
+        <w:tab/>
+        <w:t>height: Int, user’s stored height value</w:t>
+      </w:r>
+    </w:p>
+    <w:p>
+      <w:pPr>
+        <w:rPr>
+          <w:sz w:val="24"/>
+          <w:szCs w:val="24"/>
+        </w:rPr>
+      </w:pPr>
+      <w:r>
+        <w:rPr>
+          <w:sz w:val="24"/>
+          <w:szCs w:val="24"/>
+        </w:rPr>
+        <w:tab/>
+      </w:r>
+      <w:r>
+        <w:rPr>
+          <w:sz w:val="24"/>
+          <w:szCs w:val="24"/>
+        </w:rPr>
+        <w:tab/>
+        <w:t>weight: Int, user’s stored weight value</w:t>
+      </w:r>
+    </w:p>
+    <w:p>
+      <w:pPr>
+        <w:rPr>
+          <w:sz w:val="24"/>
+          <w:szCs w:val="24"/>
+        </w:rPr>
+      </w:pPr>
+      <w:r>
+        <w:rPr>
+          <w:sz w:val="24"/>
+          <w:szCs w:val="24"/>
+        </w:rPr>
+        <w:tab/>
+      </w:r>
+      <w:r>
+        <w:rPr>
+          <w:sz w:val="24"/>
+          <w:szCs w:val="24"/>
+        </w:rPr>
+        <w:tab/>
+        <w:t>lifestyle: String, user’s lifestyle. This will likely change soon</w:t>
+      </w:r>
+    </w:p>
+    <w:p>
+      <w:pPr>
+        <w:rPr>
+          <w:sz w:val="24"/>
+          <w:szCs w:val="24"/>
+        </w:rPr>
+      </w:pPr>
+      <w:r>
+        <w:rPr>
+          <w:sz w:val="24"/>
+          <w:szCs w:val="24"/>
+        </w:rPr>
+        <w:tab/>
+      </w:r>
+      <w:r>
+        <w:rPr>
+          <w:sz w:val="24"/>
+          <w:szCs w:val="24"/>
+        </w:rPr>
+        <w:tab/>
+        <w:t>gender: String, user’s gender</w:t>
+      </w:r>
+    </w:p>
+    <w:p>
+      <w:pPr>
+        <w:rPr>
+          <w:sz w:val="24"/>
+          <w:szCs w:val="24"/>
+        </w:rPr>
+      </w:pPr>
+      <w:r>
+        <w:rPr>
+          <w:sz w:val="24"/>
+          <w:szCs w:val="24"/>
+        </w:rPr>
+        <w:tab/>
+      </w:r>
+      <w:r>
+        <w:rPr>
+          <w:sz w:val="24"/>
+          <w:szCs w:val="24"/>
+        </w:rPr>
+        <w:tab/>
+      </w:r>
+      <w:proofErr w:type="spellStart"/>
+      <w:r>
+        <w:rPr>
+          <w:sz w:val="24"/>
+          <w:szCs w:val="24"/>
+        </w:rPr>
+        <w:t>calorieLimit</w:t>
+      </w:r>
+      <w:proofErr w:type="spellEnd"/>
+      <w:r>
+        <w:rPr>
+          <w:sz w:val="24"/>
+          <w:szCs w:val="24"/>
+        </w:rPr>
+        <w:t>: Int, user’s saved calorie limit</w:t>
+      </w:r>
+    </w:p>
+    <w:p>
+      <w:pPr>
+        <w:rPr>
+          <w:sz w:val="24"/>
+          <w:szCs w:val="24"/>
+        </w:rPr>
+      </w:pPr>
+      <w:r>
+        <w:rPr>
+          <w:sz w:val="24"/>
+          <w:szCs w:val="24"/>
+        </w:rPr>
+        <w:tab/>
+      </w:r>
+      <w:r>
+        <w:rPr>
+          <w:sz w:val="24"/>
+          <w:szCs w:val="24"/>
+        </w:rPr>
+        <w:tab/>
+      </w:r>
+      <w:proofErr w:type="spellStart"/>
+      <w:r>
+        <w:rPr>
+          <w:sz w:val="24"/>
+          <w:szCs w:val="24"/>
+        </w:rPr>
+        <w:t>userType</w:t>
+      </w:r>
+      <w:proofErr w:type="spellEnd"/>
+      <w:r>
+        <w:rPr>
+          <w:sz w:val="24"/>
+          <w:szCs w:val="24"/>
+        </w:rPr>
+        <w:t>: String, user’s type. The default user type is “default</w:t>
+      </w:r>
+      <w:r>
+        <w:rPr>
+          <w:sz w:val="24"/>
+          <w:szCs w:val="24"/>
+        </w:rPr>
+        <w:t>”</w:t>
+      </w:r>
+    </w:p>
+    <w:p>
+      <w:pPr>
+        <w:rPr>
+          <w:sz w:val="24"/>
+          <w:szCs w:val="24"/>
+        </w:rPr>
+      </w:pPr>
+      <w:r>
+        <w:rPr>
+          <w:sz w:val="24"/>
+          <w:szCs w:val="24"/>
+        </w:rPr>
+        <w:tab/>
+      </w:r>
+      <w:r>
+        <w:rPr>
+          <w:sz w:val="24"/>
+          <w:szCs w:val="24"/>
+        </w:rPr>
+        <w:tab/>
+        <w:t xml:space="preserve">allergens: </w:t>
+      </w:r>
+      <w:proofErr w:type="gramStart"/>
+      <w:r>
+        <w:rPr>
+          <w:sz w:val="24"/>
+          <w:szCs w:val="24"/>
+        </w:rPr>
+        <w:t>String[</w:t>
+      </w:r>
+      <w:proofErr w:type="gramEnd"/>
+      <w:r>
+        <w:rPr>
+          <w:sz w:val="24"/>
+          <w:szCs w:val="24"/>
+        </w:rPr>
+        <w:t>], String array of allergen names</w:t>
+      </w:r>
+    </w:p>
+    <w:p>
+      <w:pPr>
+        <w:rPr>
+          <w:sz w:val="24"/>
+          <w:szCs w:val="24"/>
+        </w:rPr>
+      </w:pPr>
+      <w:r>
+        <w:rPr>
+          <w:sz w:val="24"/>
+          <w:szCs w:val="24"/>
+        </w:rPr>
+        <w:t>/find/name</w:t>
+      </w:r>
+    </w:p>
+    <w:p>
+      <w:pPr>
+        <w:rPr>
+          <w:sz w:val="24"/>
+          <w:szCs w:val="24"/>
+        </w:rPr>
+      </w:pPr>
+      <w:r>
+        <w:rPr>
+          <w:sz w:val="24"/>
+          <w:szCs w:val="24"/>
+        </w:rPr>
+        <w:tab/>
+        <w:t>Input is parameters:</w:t>
+      </w:r>
+    </w:p>
+    <w:p>
+      <w:pPr>
+        <w:rPr>
+          <w:sz w:val="24"/>
+          <w:szCs w:val="24"/>
+        </w:rPr>
+      </w:pPr>
+      <w:r>
+        <w:rPr>
+          <w:sz w:val="24"/>
+          <w:szCs w:val="24"/>
+        </w:rPr>
+        <w:tab/>
+      </w:r>
+      <w:r>
+        <w:rPr>
+          <w:sz w:val="24"/>
+          <w:szCs w:val="24"/>
+        </w:rPr>
+        <w:tab/>
+      </w:r>
+      <w:r>
+        <w:rPr>
+          <w:sz w:val="24"/>
+          <w:szCs w:val="24"/>
+        </w:rPr>
+        <w:t xml:space="preserve">  </w:t>
+      </w:r>
+      <w:r>
+        <w:rPr>
+          <w:sz w:val="24"/>
+          <w:szCs w:val="24"/>
+        </w:rPr>
+        <w:t>name: String, users name</w:t>
+      </w:r>
+    </w:p>
+    <w:p>
+      <w:pPr>
+        <w:rPr>
+          <w:sz w:val="24"/>
+          <w:szCs w:val="24"/>
+        </w:rPr>
+      </w:pPr>
+      <w:r>
+        <w:rPr>
+          <w:sz w:val="24"/>
+          <w:szCs w:val="24"/>
+        </w:rPr>
+        <w:tab/>
+        <w:t>Output is a string, this will be changed soon though</w:t>
+      </w:r>
+    </w:p>
+    <w:p>
+      <w:pPr>
+        <w:rPr>
+          <w:sz w:val="24"/>
+          <w:szCs w:val="24"/>
+        </w:rPr>
+      </w:pPr>
+      <w:r>
+        <w:rPr>
+          <w:sz w:val="24"/>
+          <w:szCs w:val="24"/>
+        </w:rPr>
+        <w:t>/add</w:t>
+      </w:r>
+    </w:p>
+    <w:p>
+      <w:pPr>
+        <w:rPr>
+          <w:sz w:val="24"/>
+          <w:szCs w:val="24"/>
+        </w:rPr>
+      </w:pPr>
+      <w:r>
+        <w:rPr>
+          <w:sz w:val="24"/>
+          <w:szCs w:val="24"/>
+        </w:rPr>
+        <w:tab/>
         <w:t>Input is JSON:</w:t>
       </w:r>
     </w:p>
@@ -430,378 +897,41 @@
           <w:szCs w:val="24"/>
         </w:rPr>
         <w:tab/>
-        <w:t>email: String, the email of the user you are searching for</w:t>
-      </w:r>
-    </w:p>
-    <w:p>
-      <w:pPr>
-        <w:rPr>
-          <w:sz w:val="24"/>
-          <w:szCs w:val="24"/>
-        </w:rPr>
-      </w:pPr>
-      <w:r>
-        <w:rPr>
-          <w:sz w:val="24"/>
-          <w:szCs w:val="24"/>
-        </w:rPr>
-        <w:tab/>
-        <w:t>Output is JSON:</w:t>
-      </w:r>
-    </w:p>
-    <w:p>
-      <w:pPr>
-        <w:rPr>
-          <w:sz w:val="24"/>
-          <w:szCs w:val="24"/>
-        </w:rPr>
-      </w:pPr>
-      <w:r>
-        <w:rPr>
-          <w:sz w:val="24"/>
-          <w:szCs w:val="24"/>
-        </w:rPr>
-        <w:tab/>
-      </w:r>
-      <w:r>
-        <w:rPr>
-          <w:sz w:val="24"/>
-          <w:szCs w:val="24"/>
-        </w:rPr>
-        <w:tab/>
-        <w:t xml:space="preserve">email: String, the </w:t>
-      </w:r>
-      <w:proofErr w:type="gramStart"/>
-      <w:r>
-        <w:rPr>
-          <w:sz w:val="24"/>
-          <w:szCs w:val="24"/>
-        </w:rPr>
-        <w:t>users</w:t>
-      </w:r>
-      <w:proofErr w:type="gramEnd"/>
-      <w:r>
-        <w:rPr>
-          <w:sz w:val="24"/>
-          <w:szCs w:val="24"/>
-        </w:rPr>
-        <w:t xml:space="preserve"> email</w:t>
-      </w:r>
-    </w:p>
-    <w:p>
-      <w:pPr>
-        <w:rPr>
-          <w:sz w:val="24"/>
-          <w:szCs w:val="24"/>
-        </w:rPr>
-      </w:pPr>
-      <w:r>
-        <w:rPr>
-          <w:sz w:val="24"/>
-          <w:szCs w:val="24"/>
-        </w:rPr>
-        <w:lastRenderedPageBreak/>
-        <w:tab/>
-      </w:r>
-      <w:r>
-        <w:rPr>
-          <w:sz w:val="24"/>
-          <w:szCs w:val="24"/>
-        </w:rPr>
-        <w:tab/>
-        <w:t>password: String, this value is in the JSON returned but will always be null</w:t>
-      </w:r>
-    </w:p>
-    <w:p>
-      <w:pPr>
-        <w:rPr>
-          <w:sz w:val="24"/>
-          <w:szCs w:val="24"/>
-        </w:rPr>
-      </w:pPr>
-      <w:r>
-        <w:rPr>
-          <w:sz w:val="24"/>
-          <w:szCs w:val="24"/>
-        </w:rPr>
-        <w:tab/>
-      </w:r>
-      <w:r>
-        <w:rPr>
-          <w:sz w:val="24"/>
-          <w:szCs w:val="24"/>
-        </w:rPr>
-        <w:tab/>
-        <w:t>name: String, user’s name</w:t>
-      </w:r>
-    </w:p>
-    <w:p>
-      <w:pPr>
-        <w:rPr>
-          <w:sz w:val="24"/>
-          <w:szCs w:val="24"/>
-        </w:rPr>
-      </w:pPr>
-      <w:r>
-        <w:rPr>
-          <w:sz w:val="24"/>
-          <w:szCs w:val="24"/>
-        </w:rPr>
-        <w:tab/>
-      </w:r>
-      <w:r>
-        <w:rPr>
-          <w:sz w:val="24"/>
-          <w:szCs w:val="24"/>
-        </w:rPr>
-        <w:tab/>
-        <w:t>height: Int, user’s stored height value</w:t>
-      </w:r>
-    </w:p>
-    <w:p>
-      <w:pPr>
-        <w:rPr>
-          <w:sz w:val="24"/>
-          <w:szCs w:val="24"/>
-        </w:rPr>
-      </w:pPr>
-      <w:r>
-        <w:rPr>
-          <w:sz w:val="24"/>
-          <w:szCs w:val="24"/>
-        </w:rPr>
-        <w:tab/>
-      </w:r>
-      <w:r>
-        <w:rPr>
-          <w:sz w:val="24"/>
-          <w:szCs w:val="24"/>
-        </w:rPr>
-        <w:tab/>
-        <w:t>weight: Int, user’s stored weight value</w:t>
-      </w:r>
-    </w:p>
-    <w:p>
-      <w:pPr>
-        <w:rPr>
-          <w:sz w:val="24"/>
-          <w:szCs w:val="24"/>
-        </w:rPr>
-      </w:pPr>
-      <w:r>
-        <w:rPr>
-          <w:sz w:val="24"/>
-          <w:szCs w:val="24"/>
-        </w:rPr>
-        <w:tab/>
-      </w:r>
-      <w:r>
-        <w:rPr>
-          <w:sz w:val="24"/>
-          <w:szCs w:val="24"/>
-        </w:rPr>
-        <w:tab/>
-        <w:t>lifestyle: String, user’s lifestyle. This will likely change soon</w:t>
-      </w:r>
-    </w:p>
-    <w:p>
-      <w:pPr>
-        <w:rPr>
-          <w:sz w:val="24"/>
-          <w:szCs w:val="24"/>
-        </w:rPr>
-      </w:pPr>
-      <w:r>
-        <w:rPr>
-          <w:sz w:val="24"/>
-          <w:szCs w:val="24"/>
-        </w:rPr>
-        <w:tab/>
-      </w:r>
-      <w:r>
-        <w:rPr>
-          <w:sz w:val="24"/>
-          <w:szCs w:val="24"/>
-        </w:rPr>
-        <w:tab/>
-        <w:t>gender: String, user’s gender</w:t>
-      </w:r>
-    </w:p>
-    <w:p>
-      <w:pPr>
-        <w:rPr>
-          <w:sz w:val="24"/>
-          <w:szCs w:val="24"/>
-        </w:rPr>
-      </w:pPr>
-      <w:r>
-        <w:rPr>
-          <w:sz w:val="24"/>
-          <w:szCs w:val="24"/>
-        </w:rPr>
-        <w:tab/>
-      </w:r>
-      <w:r>
-        <w:rPr>
-          <w:sz w:val="24"/>
-          <w:szCs w:val="24"/>
-        </w:rPr>
-        <w:tab/>
-      </w:r>
-      <w:proofErr w:type="spellStart"/>
-      <w:r>
-        <w:rPr>
-          <w:sz w:val="24"/>
-          <w:szCs w:val="24"/>
-        </w:rPr>
-        <w:t>calorieLimit</w:t>
-      </w:r>
-      <w:proofErr w:type="spellEnd"/>
-      <w:r>
-        <w:rPr>
-          <w:sz w:val="24"/>
-          <w:szCs w:val="24"/>
-        </w:rPr>
-        <w:t>: Int, user’s saved calorie limit</w:t>
-      </w:r>
-    </w:p>
-    <w:p>
-      <w:pPr>
-        <w:rPr>
-          <w:sz w:val="24"/>
-          <w:szCs w:val="24"/>
-        </w:rPr>
-      </w:pPr>
-      <w:r>
-        <w:rPr>
-          <w:sz w:val="24"/>
-          <w:szCs w:val="24"/>
-        </w:rPr>
-        <w:tab/>
-      </w:r>
-      <w:r>
-        <w:rPr>
-          <w:sz w:val="24"/>
-          <w:szCs w:val="24"/>
-        </w:rPr>
-        <w:tab/>
-      </w:r>
-      <w:proofErr w:type="spellStart"/>
-      <w:r>
-        <w:rPr>
-          <w:sz w:val="24"/>
-          <w:szCs w:val="24"/>
-        </w:rPr>
-        <w:t>userType</w:t>
-      </w:r>
-      <w:proofErr w:type="spellEnd"/>
-      <w:r>
-        <w:rPr>
-          <w:sz w:val="24"/>
-          <w:szCs w:val="24"/>
-        </w:rPr>
-        <w:t>: String, user’s type. The default user type is “default</w:t>
-      </w:r>
-      <w:r>
-        <w:rPr>
-          <w:sz w:val="24"/>
-          <w:szCs w:val="24"/>
-        </w:rPr>
-        <w:t>”</w:t>
-      </w:r>
-    </w:p>
-    <w:p>
-      <w:pPr>
-        <w:rPr>
-          <w:sz w:val="24"/>
-          <w:szCs w:val="24"/>
-        </w:rPr>
-      </w:pPr>
-      <w:r>
-        <w:rPr>
-          <w:sz w:val="24"/>
-          <w:szCs w:val="24"/>
-        </w:rPr>
-        <w:t>/find/name</w:t>
-      </w:r>
-    </w:p>
-    <w:p>
-      <w:pPr>
-        <w:rPr>
-          <w:sz w:val="24"/>
-          <w:szCs w:val="24"/>
-        </w:rPr>
-      </w:pPr>
-      <w:r>
-        <w:rPr>
-          <w:sz w:val="24"/>
-          <w:szCs w:val="24"/>
-        </w:rPr>
-        <w:tab/>
-        <w:t>Input is parameters:</w:t>
-      </w:r>
-    </w:p>
-    <w:p>
-      <w:pPr>
-        <w:rPr>
-          <w:sz w:val="24"/>
-          <w:szCs w:val="24"/>
-        </w:rPr>
-      </w:pPr>
-      <w:r>
-        <w:rPr>
-          <w:sz w:val="24"/>
-          <w:szCs w:val="24"/>
-        </w:rPr>
-        <w:tab/>
-      </w:r>
-      <w:r>
-        <w:rPr>
-          <w:sz w:val="24"/>
-          <w:szCs w:val="24"/>
-        </w:rPr>
-        <w:tab/>
-      </w:r>
-      <w:r>
-        <w:rPr>
-          <w:sz w:val="24"/>
-          <w:szCs w:val="24"/>
-        </w:rPr>
-        <w:t xml:space="preserve">  </w:t>
-      </w:r>
-      <w:r>
-        <w:rPr>
-          <w:sz w:val="24"/>
-          <w:szCs w:val="24"/>
-        </w:rPr>
-        <w:t>name: String, users name</w:t>
-      </w:r>
-    </w:p>
-    <w:p>
-      <w:pPr>
-        <w:rPr>
-          <w:sz w:val="24"/>
-          <w:szCs w:val="24"/>
-        </w:rPr>
-      </w:pPr>
-      <w:r>
-        <w:rPr>
-          <w:sz w:val="24"/>
-          <w:szCs w:val="24"/>
-        </w:rPr>
-        <w:tab/>
-        <w:t>Output is a string, this will be changed soon though</w:t>
-      </w:r>
-    </w:p>
-    <w:p>
-      <w:pPr>
-        <w:rPr>
-          <w:sz w:val="24"/>
-          <w:szCs w:val="24"/>
-        </w:rPr>
-      </w:pPr>
+        <w:t>email: String, user’s email</w:t>
+      </w:r>
+    </w:p>
+    <w:p>
+      <w:pPr>
+        <w:rPr>
+          <w:sz w:val="24"/>
+          <w:szCs w:val="24"/>
+        </w:rPr>
+      </w:pPr>
+      <w:r>
+        <w:rPr>
+          <w:sz w:val="24"/>
+          <w:szCs w:val="24"/>
+        </w:rPr>
+        <w:tab/>
+      </w:r>
+      <w:r>
+        <w:rPr>
+          <w:sz w:val="24"/>
+          <w:szCs w:val="24"/>
+        </w:rPr>
+        <w:tab/>
+        <w:t>password: String, user’s password</w:t>
+      </w:r>
       <w:bookmarkStart w:id="0" w:name="_GoBack"/>
       <w:bookmarkEnd w:id="0"/>
+    </w:p>
+    <w:p>
+      <w:pPr>
+        <w:rPr>
+          <w:sz w:val="24"/>
+          <w:szCs w:val="24"/>
+        </w:rPr>
+      </w:pPr>
     </w:p>
     <w:sectPr>
       <w:pgSz w:w="12240" w:h="15840"/>
@@ -814,7 +944,7 @@
 </file>
 
 <file path=word/styles.xml><?xml version="1.0" encoding="utf-8"?>
-<w:styles xmlns:mc="http://schemas.openxmlformats.org/markup-compatibility/2006" xmlns:r="http://schemas.openxmlformats.org/officeDocument/2006/relationships" xmlns:w="http://schemas.openxmlformats.org/wordprocessingml/2006/main" xmlns:w14="http://schemas.microsoft.com/office/word/2010/wordml" xmlns:w15="http://schemas.microsoft.com/office/word/2012/wordml" xmlns:w16cex="http://schemas.microsoft.com/office/word/2018/wordml/cex" xmlns:w16cid="http://schemas.microsoft.com/office/word/2016/wordml/cid" xmlns:w16="http://schemas.microsoft.com/office/word/2018/wordml" xmlns:w16se="http://schemas.microsoft.com/office/word/2015/wordml/symex" mc:Ignorable="w14 w15 w16se w16cid w16 w16cex">
+<w:styles xmlns:mc="http://schemas.openxmlformats.org/markup-compatibility/2006" xmlns:r="http://schemas.openxmlformats.org/officeDocument/2006/relationships" xmlns:w="http://schemas.openxmlformats.org/wordprocessingml/2006/main" xmlns:w14="http://schemas.microsoft.com/office/word/2010/wordml" xmlns:w15="http://schemas.microsoft.com/office/word/2012/wordml" xmlns:w16cid="http://schemas.microsoft.com/office/word/2016/wordml/cid" xmlns:w16se="http://schemas.microsoft.com/office/word/2015/wordml/symex" mc:Ignorable="w14 w15 w16se w16cid">
   <w:docDefaults>
     <w:rPrDefault>
       <w:rPr>
@@ -936,6 +1066,7 @@
     <w:lsdException w:name="HTML Sample" w:semiHidden="1" w:unhideWhenUsed="1"/>
     <w:lsdException w:name="HTML Typewriter" w:semiHidden="1" w:unhideWhenUsed="1"/>
     <w:lsdException w:name="HTML Variable" w:semiHidden="1" w:unhideWhenUsed="1"/>
+    <w:lsdException w:name="Normal Table" w:semiHidden="1" w:unhideWhenUsed="1"/>
     <w:lsdException w:name="annotation subject" w:semiHidden="1" w:unhideWhenUsed="1"/>
     <w:lsdException w:name="No List" w:semiHidden="1" w:unhideWhenUsed="1"/>
     <w:lsdException w:name="Outline List 1" w:semiHidden="1" w:unhideWhenUsed="1"/>
@@ -982,8 +1113,10 @@
     <w:lsdException w:name="Table Subtle 2" w:semiHidden="1" w:unhideWhenUsed="1"/>
     <w:lsdException w:name="Table Web 1" w:semiHidden="1" w:unhideWhenUsed="1"/>
     <w:lsdException w:name="Table Web 2" w:semiHidden="1" w:unhideWhenUsed="1"/>
+    <w:lsdException w:name="Table Web 3" w:semiHidden="1" w:unhideWhenUsed="1"/>
     <w:lsdException w:name="Balloon Text" w:semiHidden="1" w:unhideWhenUsed="1"/>
     <w:lsdException w:name="Table Grid" w:uiPriority="39"/>
+    <w:lsdException w:name="Table Theme" w:semiHidden="1" w:unhideWhenUsed="1"/>
     <w:lsdException w:name="Placeholder Text" w:semiHidden="1"/>
     <w:lsdException w:name="No Spacing" w:uiPriority="1" w:qFormat="1"/>
     <w:lsdException w:name="Light Shading" w:uiPriority="60"/>

</xml_diff>

<commit_message>
Update backend endpoint document
</commit_message>
<xml_diff>
--- a/Documents/Backend.docx
+++ b/Documents/Backend.docx
@@ -922,8 +922,1714 @@
         <w:tab/>
         <w:t>password: String, user’s password</w:t>
       </w:r>
+    </w:p>
+    <w:p>
+      <w:pPr>
+        <w:rPr>
+          <w:sz w:val="24"/>
+          <w:szCs w:val="24"/>
+        </w:rPr>
+      </w:pPr>
+    </w:p>
+    <w:p>
+      <w:pPr>
+        <w:rPr>
+          <w:sz w:val="24"/>
+          <w:szCs w:val="24"/>
+        </w:rPr>
+      </w:pPr>
+      <w:r>
+        <w:rPr>
+          <w:sz w:val="24"/>
+          <w:szCs w:val="24"/>
+        </w:rPr>
+        <w:t>Sample output:</w:t>
+      </w:r>
+    </w:p>
+    <w:p>
+      <w:pPr>
+        <w:rPr>
+          <w:sz w:val="24"/>
+          <w:szCs w:val="24"/>
+        </w:rPr>
+      </w:pPr>
+      <w:r>
+        <w:rPr>
+          <w:sz w:val="24"/>
+          <w:szCs w:val="24"/>
+        </w:rPr>
+        <w:t>/user/find/all</w:t>
+      </w:r>
+    </w:p>
+    <w:p>
+      <w:pPr>
+        <w:shd w:val="clear" w:color="auto" w:fill="FFFFFE"/>
+        <w:spacing w:after="0" w:line="270" w:lineRule="atLeast"/>
+        <w:rPr>
+          <w:rFonts w:ascii="Menlo" w:eastAsia="Times New Roman" w:hAnsi="Menlo" w:cs="Menlo"/>
+          <w:color w:val="000000"/>
+          <w:sz w:val="18"/>
+          <w:szCs w:val="18"/>
+          <w:lang w:eastAsia="zh-CN"/>
+        </w:rPr>
+      </w:pPr>
+      <w:r>
+        <w:rPr>
+          <w:rFonts w:ascii="Menlo" w:eastAsia="Times New Roman" w:hAnsi="Menlo" w:cs="Menlo"/>
+          <w:color w:val="000000"/>
+          <w:sz w:val="18"/>
+          <w:szCs w:val="18"/>
+          <w:lang w:eastAsia="zh-CN"/>
+        </w:rPr>
+        <w:t>{</w:t>
+      </w:r>
+    </w:p>
+    <w:p>
+      <w:pPr>
+        <w:shd w:val="clear" w:color="auto" w:fill="FFFFFE"/>
+        <w:spacing w:after="0" w:line="270" w:lineRule="atLeast"/>
+        <w:rPr>
+          <w:rFonts w:ascii="Menlo" w:eastAsia="Times New Roman" w:hAnsi="Menlo" w:cs="Menlo"/>
+          <w:color w:val="000000"/>
+          <w:sz w:val="18"/>
+          <w:szCs w:val="18"/>
+          <w:lang w:eastAsia="zh-CN"/>
+        </w:rPr>
+      </w:pPr>
+      <w:r>
+        <w:rPr>
+          <w:rFonts w:ascii="Menlo" w:eastAsia="Times New Roman" w:hAnsi="Menlo" w:cs="Menlo"/>
+          <w:color w:val="000000"/>
+          <w:sz w:val="18"/>
+          <w:szCs w:val="18"/>
+          <w:lang w:eastAsia="zh-CN"/>
+        </w:rPr>
+        <w:t>    </w:t>
+      </w:r>
+      <w:r>
+        <w:rPr>
+          <w:rFonts w:ascii="Menlo" w:eastAsia="Times New Roman" w:hAnsi="Menlo" w:cs="Menlo"/>
+          <w:color w:val="A31515"/>
+          <w:sz w:val="18"/>
+          <w:szCs w:val="18"/>
+          <w:lang w:eastAsia="zh-CN"/>
+        </w:rPr>
+        <w:t>"users"</w:t>
+      </w:r>
+      <w:r>
+        <w:rPr>
+          <w:rFonts w:ascii="Menlo" w:eastAsia="Times New Roman" w:hAnsi="Menlo" w:cs="Menlo"/>
+          <w:color w:val="000000"/>
+          <w:sz w:val="18"/>
+          <w:szCs w:val="18"/>
+          <w:lang w:eastAsia="zh-CN"/>
+        </w:rPr>
+        <w:t>: [</w:t>
+      </w:r>
+    </w:p>
+    <w:p>
+      <w:pPr>
+        <w:shd w:val="clear" w:color="auto" w:fill="FFFFFE"/>
+        <w:spacing w:after="0" w:line="270" w:lineRule="atLeast"/>
+        <w:rPr>
+          <w:rFonts w:ascii="Menlo" w:eastAsia="Times New Roman" w:hAnsi="Menlo" w:cs="Menlo"/>
+          <w:color w:val="000000"/>
+          <w:sz w:val="18"/>
+          <w:szCs w:val="18"/>
+          <w:lang w:eastAsia="zh-CN"/>
+        </w:rPr>
+      </w:pPr>
+      <w:r>
+        <w:rPr>
+          <w:rFonts w:ascii="Menlo" w:eastAsia="Times New Roman" w:hAnsi="Menlo" w:cs="Menlo"/>
+          <w:color w:val="000000"/>
+          <w:sz w:val="18"/>
+          <w:szCs w:val="18"/>
+          <w:lang w:eastAsia="zh-CN"/>
+        </w:rPr>
+        <w:t>        {</w:t>
+      </w:r>
+    </w:p>
+    <w:p>
+      <w:pPr>
+        <w:shd w:val="clear" w:color="auto" w:fill="FFFFFE"/>
+        <w:spacing w:after="0" w:line="270" w:lineRule="atLeast"/>
+        <w:rPr>
+          <w:rFonts w:ascii="Menlo" w:eastAsia="Times New Roman" w:hAnsi="Menlo" w:cs="Menlo"/>
+          <w:color w:val="000000"/>
+          <w:sz w:val="18"/>
+          <w:szCs w:val="18"/>
+          <w:lang w:eastAsia="zh-CN"/>
+        </w:rPr>
+      </w:pPr>
+      <w:r>
+        <w:rPr>
+          <w:rFonts w:ascii="Menlo" w:eastAsia="Times New Roman" w:hAnsi="Menlo" w:cs="Menlo"/>
+          <w:color w:val="000000"/>
+          <w:sz w:val="18"/>
+          <w:szCs w:val="18"/>
+          <w:lang w:eastAsia="zh-CN"/>
+        </w:rPr>
+        <w:t>            </w:t>
+      </w:r>
+      <w:r>
+        <w:rPr>
+          <w:rFonts w:ascii="Menlo" w:eastAsia="Times New Roman" w:hAnsi="Menlo" w:cs="Menlo"/>
+          <w:color w:val="A31515"/>
+          <w:sz w:val="18"/>
+          <w:szCs w:val="18"/>
+          <w:lang w:eastAsia="zh-CN"/>
+        </w:rPr>
+        <w:t>"email"</w:t>
+      </w:r>
+      <w:r>
+        <w:rPr>
+          <w:rFonts w:ascii="Menlo" w:eastAsia="Times New Roman" w:hAnsi="Menlo" w:cs="Menlo"/>
+          <w:color w:val="000000"/>
+          <w:sz w:val="18"/>
+          <w:szCs w:val="18"/>
+          <w:lang w:eastAsia="zh-CN"/>
+        </w:rPr>
+        <w:t>: </w:t>
+      </w:r>
+      <w:r>
+        <w:rPr>
+          <w:rFonts w:ascii="Menlo" w:eastAsia="Times New Roman" w:hAnsi="Menlo" w:cs="Menlo"/>
+          <w:color w:val="0451A5"/>
+          <w:sz w:val="18"/>
+          <w:szCs w:val="18"/>
+          <w:lang w:eastAsia="zh-CN"/>
+        </w:rPr>
+        <w:t>"maxv1@iastate.edu"</w:t>
+      </w:r>
+      <w:r>
+        <w:rPr>
+          <w:rFonts w:ascii="Menlo" w:eastAsia="Times New Roman" w:hAnsi="Menlo" w:cs="Menlo"/>
+          <w:color w:val="000000"/>
+          <w:sz w:val="18"/>
+          <w:szCs w:val="18"/>
+          <w:lang w:eastAsia="zh-CN"/>
+        </w:rPr>
+        <w:t>,</w:t>
+      </w:r>
+    </w:p>
+    <w:p>
+      <w:pPr>
+        <w:shd w:val="clear" w:color="auto" w:fill="FFFFFE"/>
+        <w:spacing w:after="0" w:line="270" w:lineRule="atLeast"/>
+        <w:rPr>
+          <w:rFonts w:ascii="Menlo" w:eastAsia="Times New Roman" w:hAnsi="Menlo" w:cs="Menlo"/>
+          <w:color w:val="000000"/>
+          <w:sz w:val="18"/>
+          <w:szCs w:val="18"/>
+          <w:lang w:eastAsia="zh-CN"/>
+        </w:rPr>
+      </w:pPr>
+      <w:r>
+        <w:rPr>
+          <w:rFonts w:ascii="Menlo" w:eastAsia="Times New Roman" w:hAnsi="Menlo" w:cs="Menlo"/>
+          <w:color w:val="000000"/>
+          <w:sz w:val="18"/>
+          <w:szCs w:val="18"/>
+          <w:lang w:eastAsia="zh-CN"/>
+        </w:rPr>
+        <w:t>            </w:t>
+      </w:r>
+      <w:r>
+        <w:rPr>
+          <w:rFonts w:ascii="Menlo" w:eastAsia="Times New Roman" w:hAnsi="Menlo" w:cs="Menlo"/>
+          <w:color w:val="A31515"/>
+          <w:sz w:val="18"/>
+          <w:szCs w:val="18"/>
+          <w:lang w:eastAsia="zh-CN"/>
+        </w:rPr>
+        <w:t>"password"</w:t>
+      </w:r>
+      <w:r>
+        <w:rPr>
+          <w:rFonts w:ascii="Menlo" w:eastAsia="Times New Roman" w:hAnsi="Menlo" w:cs="Menlo"/>
+          <w:color w:val="000000"/>
+          <w:sz w:val="18"/>
+          <w:szCs w:val="18"/>
+          <w:lang w:eastAsia="zh-CN"/>
+        </w:rPr>
+        <w:t>: </w:t>
+      </w:r>
+      <w:r>
+        <w:rPr>
+          <w:rFonts w:ascii="Menlo" w:eastAsia="Times New Roman" w:hAnsi="Menlo" w:cs="Menlo"/>
+          <w:color w:val="0451A5"/>
+          <w:sz w:val="18"/>
+          <w:szCs w:val="18"/>
+          <w:lang w:eastAsia="zh-CN"/>
+        </w:rPr>
+        <w:t>null</w:t>
+      </w:r>
+      <w:r>
+        <w:rPr>
+          <w:rFonts w:ascii="Menlo" w:eastAsia="Times New Roman" w:hAnsi="Menlo" w:cs="Menlo"/>
+          <w:color w:val="000000"/>
+          <w:sz w:val="18"/>
+          <w:szCs w:val="18"/>
+          <w:lang w:eastAsia="zh-CN"/>
+        </w:rPr>
+        <w:t>,</w:t>
+      </w:r>
+    </w:p>
+    <w:p>
+      <w:pPr>
+        <w:shd w:val="clear" w:color="auto" w:fill="FFFFFE"/>
+        <w:spacing w:after="0" w:line="270" w:lineRule="atLeast"/>
+        <w:rPr>
+          <w:rFonts w:ascii="Menlo" w:eastAsia="Times New Roman" w:hAnsi="Menlo" w:cs="Menlo"/>
+          <w:color w:val="000000"/>
+          <w:sz w:val="18"/>
+          <w:szCs w:val="18"/>
+          <w:lang w:eastAsia="zh-CN"/>
+        </w:rPr>
+      </w:pPr>
+      <w:r>
+        <w:rPr>
+          <w:rFonts w:ascii="Menlo" w:eastAsia="Times New Roman" w:hAnsi="Menlo" w:cs="Menlo"/>
+          <w:color w:val="000000"/>
+          <w:sz w:val="18"/>
+          <w:szCs w:val="18"/>
+          <w:lang w:eastAsia="zh-CN"/>
+        </w:rPr>
+        <w:t>            </w:t>
+      </w:r>
+      <w:r>
+        <w:rPr>
+          <w:rFonts w:ascii="Menlo" w:eastAsia="Times New Roman" w:hAnsi="Menlo" w:cs="Menlo"/>
+          <w:color w:val="A31515"/>
+          <w:sz w:val="18"/>
+          <w:szCs w:val="18"/>
+          <w:lang w:eastAsia="zh-CN"/>
+        </w:rPr>
+        <w:t>"name"</w:t>
+      </w:r>
+      <w:r>
+        <w:rPr>
+          <w:rFonts w:ascii="Menlo" w:eastAsia="Times New Roman" w:hAnsi="Menlo" w:cs="Menlo"/>
+          <w:color w:val="000000"/>
+          <w:sz w:val="18"/>
+          <w:szCs w:val="18"/>
+          <w:lang w:eastAsia="zh-CN"/>
+        </w:rPr>
+        <w:t>: </w:t>
+      </w:r>
+      <w:r>
+        <w:rPr>
+          <w:rFonts w:ascii="Menlo" w:eastAsia="Times New Roman" w:hAnsi="Menlo" w:cs="Menlo"/>
+          <w:color w:val="0451A5"/>
+          <w:sz w:val="18"/>
+          <w:szCs w:val="18"/>
+          <w:lang w:eastAsia="zh-CN"/>
+        </w:rPr>
+        <w:t>"Max Van de Wille"</w:t>
+      </w:r>
+      <w:r>
+        <w:rPr>
+          <w:rFonts w:ascii="Menlo" w:eastAsia="Times New Roman" w:hAnsi="Menlo" w:cs="Menlo"/>
+          <w:color w:val="000000"/>
+          <w:sz w:val="18"/>
+          <w:szCs w:val="18"/>
+          <w:lang w:eastAsia="zh-CN"/>
+        </w:rPr>
+        <w:t>,</w:t>
+      </w:r>
+    </w:p>
+    <w:p>
+      <w:pPr>
+        <w:shd w:val="clear" w:color="auto" w:fill="FFFFFE"/>
+        <w:spacing w:after="0" w:line="270" w:lineRule="atLeast"/>
+        <w:rPr>
+          <w:rFonts w:ascii="Menlo" w:eastAsia="Times New Roman" w:hAnsi="Menlo" w:cs="Menlo"/>
+          <w:color w:val="000000"/>
+          <w:sz w:val="18"/>
+          <w:szCs w:val="18"/>
+          <w:lang w:eastAsia="zh-CN"/>
+        </w:rPr>
+      </w:pPr>
+      <w:r>
+        <w:rPr>
+          <w:rFonts w:ascii="Menlo" w:eastAsia="Times New Roman" w:hAnsi="Menlo" w:cs="Menlo"/>
+          <w:color w:val="000000"/>
+          <w:sz w:val="18"/>
+          <w:szCs w:val="18"/>
+          <w:lang w:eastAsia="zh-CN"/>
+        </w:rPr>
+        <w:t>            </w:t>
+      </w:r>
+      <w:r>
+        <w:rPr>
+          <w:rFonts w:ascii="Menlo" w:eastAsia="Times New Roman" w:hAnsi="Menlo" w:cs="Menlo"/>
+          <w:color w:val="A31515"/>
+          <w:sz w:val="18"/>
+          <w:szCs w:val="18"/>
+          <w:lang w:eastAsia="zh-CN"/>
+        </w:rPr>
+        <w:t>"age"</w:t>
+      </w:r>
+      <w:r>
+        <w:rPr>
+          <w:rFonts w:ascii="Menlo" w:eastAsia="Times New Roman" w:hAnsi="Menlo" w:cs="Menlo"/>
+          <w:color w:val="000000"/>
+          <w:sz w:val="18"/>
+          <w:szCs w:val="18"/>
+          <w:lang w:eastAsia="zh-CN"/>
+        </w:rPr>
+        <w:t>: </w:t>
+      </w:r>
+      <w:r>
+        <w:rPr>
+          <w:rFonts w:ascii="Menlo" w:eastAsia="Times New Roman" w:hAnsi="Menlo" w:cs="Menlo"/>
+          <w:color w:val="0451A5"/>
+          <w:sz w:val="18"/>
+          <w:szCs w:val="18"/>
+          <w:lang w:eastAsia="zh-CN"/>
+        </w:rPr>
+        <w:t>null</w:t>
+      </w:r>
+      <w:r>
+        <w:rPr>
+          <w:rFonts w:ascii="Menlo" w:eastAsia="Times New Roman" w:hAnsi="Menlo" w:cs="Menlo"/>
+          <w:color w:val="000000"/>
+          <w:sz w:val="18"/>
+          <w:szCs w:val="18"/>
+          <w:lang w:eastAsia="zh-CN"/>
+        </w:rPr>
+        <w:t>,</w:t>
+      </w:r>
+    </w:p>
+    <w:p>
+      <w:pPr>
+        <w:shd w:val="clear" w:color="auto" w:fill="FFFFFE"/>
+        <w:spacing w:after="0" w:line="270" w:lineRule="atLeast"/>
+        <w:rPr>
+          <w:rFonts w:ascii="Menlo" w:eastAsia="Times New Roman" w:hAnsi="Menlo" w:cs="Menlo"/>
+          <w:color w:val="000000"/>
+          <w:sz w:val="18"/>
+          <w:szCs w:val="18"/>
+          <w:lang w:eastAsia="zh-CN"/>
+        </w:rPr>
+      </w:pPr>
+      <w:r>
+        <w:rPr>
+          <w:rFonts w:ascii="Menlo" w:eastAsia="Times New Roman" w:hAnsi="Menlo" w:cs="Menlo"/>
+          <w:color w:val="000000"/>
+          <w:sz w:val="18"/>
+          <w:szCs w:val="18"/>
+          <w:lang w:eastAsia="zh-CN"/>
+        </w:rPr>
+        <w:t>            </w:t>
+      </w:r>
+      <w:r>
+        <w:rPr>
+          <w:rFonts w:ascii="Menlo" w:eastAsia="Times New Roman" w:hAnsi="Menlo" w:cs="Menlo"/>
+          <w:color w:val="A31515"/>
+          <w:sz w:val="18"/>
+          <w:szCs w:val="18"/>
+          <w:lang w:eastAsia="zh-CN"/>
+        </w:rPr>
+        <w:t>"height"</w:t>
+      </w:r>
+      <w:r>
+        <w:rPr>
+          <w:rFonts w:ascii="Menlo" w:eastAsia="Times New Roman" w:hAnsi="Menlo" w:cs="Menlo"/>
+          <w:color w:val="000000"/>
+          <w:sz w:val="18"/>
+          <w:szCs w:val="18"/>
+          <w:lang w:eastAsia="zh-CN"/>
+        </w:rPr>
+        <w:t>: </w:t>
+      </w:r>
+      <w:r>
+        <w:rPr>
+          <w:rFonts w:ascii="Menlo" w:eastAsia="Times New Roman" w:hAnsi="Menlo" w:cs="Menlo"/>
+          <w:color w:val="09885A"/>
+          <w:sz w:val="18"/>
+          <w:szCs w:val="18"/>
+          <w:lang w:eastAsia="zh-CN"/>
+        </w:rPr>
+        <w:t>72</w:t>
+      </w:r>
+      <w:r>
+        <w:rPr>
+          <w:rFonts w:ascii="Menlo" w:eastAsia="Times New Roman" w:hAnsi="Menlo" w:cs="Menlo"/>
+          <w:color w:val="000000"/>
+          <w:sz w:val="18"/>
+          <w:szCs w:val="18"/>
+          <w:lang w:eastAsia="zh-CN"/>
+        </w:rPr>
+        <w:t>,</w:t>
+      </w:r>
+    </w:p>
+    <w:p>
+      <w:pPr>
+        <w:shd w:val="clear" w:color="auto" w:fill="FFFFFE"/>
+        <w:spacing w:after="0" w:line="270" w:lineRule="atLeast"/>
+        <w:rPr>
+          <w:rFonts w:ascii="Menlo" w:eastAsia="Times New Roman" w:hAnsi="Menlo" w:cs="Menlo"/>
+          <w:color w:val="000000"/>
+          <w:sz w:val="18"/>
+          <w:szCs w:val="18"/>
+          <w:lang w:eastAsia="zh-CN"/>
+        </w:rPr>
+      </w:pPr>
+      <w:r>
+        <w:rPr>
+          <w:rFonts w:ascii="Menlo" w:eastAsia="Times New Roman" w:hAnsi="Menlo" w:cs="Menlo"/>
+          <w:color w:val="000000"/>
+          <w:sz w:val="18"/>
+          <w:szCs w:val="18"/>
+          <w:lang w:eastAsia="zh-CN"/>
+        </w:rPr>
+        <w:t>            </w:t>
+      </w:r>
+      <w:r>
+        <w:rPr>
+          <w:rFonts w:ascii="Menlo" w:eastAsia="Times New Roman" w:hAnsi="Menlo" w:cs="Menlo"/>
+          <w:color w:val="A31515"/>
+          <w:sz w:val="18"/>
+          <w:szCs w:val="18"/>
+          <w:lang w:eastAsia="zh-CN"/>
+        </w:rPr>
+        <w:t>"weight"</w:t>
+      </w:r>
+      <w:r>
+        <w:rPr>
+          <w:rFonts w:ascii="Menlo" w:eastAsia="Times New Roman" w:hAnsi="Menlo" w:cs="Menlo"/>
+          <w:color w:val="000000"/>
+          <w:sz w:val="18"/>
+          <w:szCs w:val="18"/>
+          <w:lang w:eastAsia="zh-CN"/>
+        </w:rPr>
+        <w:t>: </w:t>
+      </w:r>
+      <w:r>
+        <w:rPr>
+          <w:rFonts w:ascii="Menlo" w:eastAsia="Times New Roman" w:hAnsi="Menlo" w:cs="Menlo"/>
+          <w:color w:val="09885A"/>
+          <w:sz w:val="18"/>
+          <w:szCs w:val="18"/>
+          <w:lang w:eastAsia="zh-CN"/>
+        </w:rPr>
+        <w:t>165</w:t>
+      </w:r>
+      <w:r>
+        <w:rPr>
+          <w:rFonts w:ascii="Menlo" w:eastAsia="Times New Roman" w:hAnsi="Menlo" w:cs="Menlo"/>
+          <w:color w:val="000000"/>
+          <w:sz w:val="18"/>
+          <w:szCs w:val="18"/>
+          <w:lang w:eastAsia="zh-CN"/>
+        </w:rPr>
+        <w:t>,</w:t>
+      </w:r>
+    </w:p>
+    <w:p>
+      <w:pPr>
+        <w:shd w:val="clear" w:color="auto" w:fill="FFFFFE"/>
+        <w:spacing w:after="0" w:line="270" w:lineRule="atLeast"/>
+        <w:rPr>
+          <w:rFonts w:ascii="Menlo" w:eastAsia="Times New Roman" w:hAnsi="Menlo" w:cs="Menlo"/>
+          <w:color w:val="000000"/>
+          <w:sz w:val="18"/>
+          <w:szCs w:val="18"/>
+          <w:lang w:eastAsia="zh-CN"/>
+        </w:rPr>
+      </w:pPr>
+      <w:r>
+        <w:rPr>
+          <w:rFonts w:ascii="Menlo" w:eastAsia="Times New Roman" w:hAnsi="Menlo" w:cs="Menlo"/>
+          <w:color w:val="000000"/>
+          <w:sz w:val="18"/>
+          <w:szCs w:val="18"/>
+          <w:lang w:eastAsia="zh-CN"/>
+        </w:rPr>
+        <w:t>            </w:t>
+      </w:r>
+      <w:r>
+        <w:rPr>
+          <w:rFonts w:ascii="Menlo" w:eastAsia="Times New Roman" w:hAnsi="Menlo" w:cs="Menlo"/>
+          <w:color w:val="A31515"/>
+          <w:sz w:val="18"/>
+          <w:szCs w:val="18"/>
+          <w:lang w:eastAsia="zh-CN"/>
+        </w:rPr>
+        <w:t>"lifestyle"</w:t>
+      </w:r>
+      <w:r>
+        <w:rPr>
+          <w:rFonts w:ascii="Menlo" w:eastAsia="Times New Roman" w:hAnsi="Menlo" w:cs="Menlo"/>
+          <w:color w:val="000000"/>
+          <w:sz w:val="18"/>
+          <w:szCs w:val="18"/>
+          <w:lang w:eastAsia="zh-CN"/>
+        </w:rPr>
+        <w:t>: </w:t>
+      </w:r>
+      <w:r>
+        <w:rPr>
+          <w:rFonts w:ascii="Menlo" w:eastAsia="Times New Roman" w:hAnsi="Menlo" w:cs="Menlo"/>
+          <w:color w:val="0451A5"/>
+          <w:sz w:val="18"/>
+          <w:szCs w:val="18"/>
+          <w:lang w:eastAsia="zh-CN"/>
+        </w:rPr>
+        <w:t>"Moderate"</w:t>
+      </w:r>
+      <w:r>
+        <w:rPr>
+          <w:rFonts w:ascii="Menlo" w:eastAsia="Times New Roman" w:hAnsi="Menlo" w:cs="Menlo"/>
+          <w:color w:val="000000"/>
+          <w:sz w:val="18"/>
+          <w:szCs w:val="18"/>
+          <w:lang w:eastAsia="zh-CN"/>
+        </w:rPr>
+        <w:t>,</w:t>
+      </w:r>
+    </w:p>
+    <w:p>
+      <w:pPr>
+        <w:shd w:val="clear" w:color="auto" w:fill="FFFFFE"/>
+        <w:spacing w:after="0" w:line="270" w:lineRule="atLeast"/>
+        <w:rPr>
+          <w:rFonts w:ascii="Menlo" w:eastAsia="Times New Roman" w:hAnsi="Menlo" w:cs="Menlo"/>
+          <w:color w:val="000000"/>
+          <w:sz w:val="18"/>
+          <w:szCs w:val="18"/>
+          <w:lang w:eastAsia="zh-CN"/>
+        </w:rPr>
+      </w:pPr>
+      <w:r>
+        <w:rPr>
+          <w:rFonts w:ascii="Menlo" w:eastAsia="Times New Roman" w:hAnsi="Menlo" w:cs="Menlo"/>
+          <w:color w:val="000000"/>
+          <w:sz w:val="18"/>
+          <w:szCs w:val="18"/>
+          <w:lang w:eastAsia="zh-CN"/>
+        </w:rPr>
+        <w:t>            </w:t>
+      </w:r>
+      <w:r>
+        <w:rPr>
+          <w:rFonts w:ascii="Menlo" w:eastAsia="Times New Roman" w:hAnsi="Menlo" w:cs="Menlo"/>
+          <w:color w:val="A31515"/>
+          <w:sz w:val="18"/>
+          <w:szCs w:val="18"/>
+          <w:lang w:eastAsia="zh-CN"/>
+        </w:rPr>
+        <w:t>"gender"</w:t>
+      </w:r>
+      <w:r>
+        <w:rPr>
+          <w:rFonts w:ascii="Menlo" w:eastAsia="Times New Roman" w:hAnsi="Menlo" w:cs="Menlo"/>
+          <w:color w:val="000000"/>
+          <w:sz w:val="18"/>
+          <w:szCs w:val="18"/>
+          <w:lang w:eastAsia="zh-CN"/>
+        </w:rPr>
+        <w:t>: </w:t>
+      </w:r>
+      <w:r>
+        <w:rPr>
+          <w:rFonts w:ascii="Menlo" w:eastAsia="Times New Roman" w:hAnsi="Menlo" w:cs="Menlo"/>
+          <w:color w:val="0451A5"/>
+          <w:sz w:val="18"/>
+          <w:szCs w:val="18"/>
+          <w:lang w:eastAsia="zh-CN"/>
+        </w:rPr>
+        <w:t>"Male"</w:t>
+      </w:r>
+      <w:r>
+        <w:rPr>
+          <w:rFonts w:ascii="Menlo" w:eastAsia="Times New Roman" w:hAnsi="Menlo" w:cs="Menlo"/>
+          <w:color w:val="000000"/>
+          <w:sz w:val="18"/>
+          <w:szCs w:val="18"/>
+          <w:lang w:eastAsia="zh-CN"/>
+        </w:rPr>
+        <w:t>,</w:t>
+      </w:r>
+    </w:p>
+    <w:p>
+      <w:pPr>
+        <w:shd w:val="clear" w:color="auto" w:fill="FFFFFE"/>
+        <w:spacing w:after="0" w:line="270" w:lineRule="atLeast"/>
+        <w:rPr>
+          <w:rFonts w:ascii="Menlo" w:eastAsia="Times New Roman" w:hAnsi="Menlo" w:cs="Menlo"/>
+          <w:color w:val="000000"/>
+          <w:sz w:val="18"/>
+          <w:szCs w:val="18"/>
+          <w:lang w:eastAsia="zh-CN"/>
+        </w:rPr>
+      </w:pPr>
+      <w:r>
+        <w:rPr>
+          <w:rFonts w:ascii="Menlo" w:eastAsia="Times New Roman" w:hAnsi="Menlo" w:cs="Menlo"/>
+          <w:color w:val="000000"/>
+          <w:sz w:val="18"/>
+          <w:szCs w:val="18"/>
+          <w:lang w:eastAsia="zh-CN"/>
+        </w:rPr>
+        <w:t>            </w:t>
+      </w:r>
+      <w:r>
+        <w:rPr>
+          <w:rFonts w:ascii="Menlo" w:eastAsia="Times New Roman" w:hAnsi="Menlo" w:cs="Menlo"/>
+          <w:color w:val="A31515"/>
+          <w:sz w:val="18"/>
+          <w:szCs w:val="18"/>
+          <w:lang w:eastAsia="zh-CN"/>
+        </w:rPr>
+        <w:t>"</w:t>
+      </w:r>
+      <w:proofErr w:type="spellStart"/>
+      <w:r>
+        <w:rPr>
+          <w:rFonts w:ascii="Menlo" w:eastAsia="Times New Roman" w:hAnsi="Menlo" w:cs="Menlo"/>
+          <w:color w:val="A31515"/>
+          <w:sz w:val="18"/>
+          <w:szCs w:val="18"/>
+          <w:lang w:eastAsia="zh-CN"/>
+        </w:rPr>
+        <w:t>calorieLimit</w:t>
+      </w:r>
+      <w:proofErr w:type="spellEnd"/>
+      <w:r>
+        <w:rPr>
+          <w:rFonts w:ascii="Menlo" w:eastAsia="Times New Roman" w:hAnsi="Menlo" w:cs="Menlo"/>
+          <w:color w:val="A31515"/>
+          <w:sz w:val="18"/>
+          <w:szCs w:val="18"/>
+          <w:lang w:eastAsia="zh-CN"/>
+        </w:rPr>
+        <w:t>"</w:t>
+      </w:r>
+      <w:r>
+        <w:rPr>
+          <w:rFonts w:ascii="Menlo" w:eastAsia="Times New Roman" w:hAnsi="Menlo" w:cs="Menlo"/>
+          <w:color w:val="000000"/>
+          <w:sz w:val="18"/>
+          <w:szCs w:val="18"/>
+          <w:lang w:eastAsia="zh-CN"/>
+        </w:rPr>
+        <w:t>: </w:t>
+      </w:r>
+      <w:r>
+        <w:rPr>
+          <w:rFonts w:ascii="Menlo" w:eastAsia="Times New Roman" w:hAnsi="Menlo" w:cs="Menlo"/>
+          <w:color w:val="0451A5"/>
+          <w:sz w:val="18"/>
+          <w:szCs w:val="18"/>
+          <w:lang w:eastAsia="zh-CN"/>
+        </w:rPr>
+        <w:t>null</w:t>
+      </w:r>
+      <w:r>
+        <w:rPr>
+          <w:rFonts w:ascii="Menlo" w:eastAsia="Times New Roman" w:hAnsi="Menlo" w:cs="Menlo"/>
+          <w:color w:val="000000"/>
+          <w:sz w:val="18"/>
+          <w:szCs w:val="18"/>
+          <w:lang w:eastAsia="zh-CN"/>
+        </w:rPr>
+        <w:t>,</w:t>
+      </w:r>
+    </w:p>
+    <w:p>
+      <w:pPr>
+        <w:shd w:val="clear" w:color="auto" w:fill="FFFFFE"/>
+        <w:spacing w:after="0" w:line="270" w:lineRule="atLeast"/>
+        <w:rPr>
+          <w:rFonts w:ascii="Menlo" w:eastAsia="Times New Roman" w:hAnsi="Menlo" w:cs="Menlo"/>
+          <w:color w:val="000000"/>
+          <w:sz w:val="18"/>
+          <w:szCs w:val="18"/>
+          <w:lang w:eastAsia="zh-CN"/>
+        </w:rPr>
+      </w:pPr>
+      <w:r>
+        <w:rPr>
+          <w:rFonts w:ascii="Menlo" w:eastAsia="Times New Roman" w:hAnsi="Menlo" w:cs="Menlo"/>
+          <w:color w:val="000000"/>
+          <w:sz w:val="18"/>
+          <w:szCs w:val="18"/>
+          <w:lang w:eastAsia="zh-CN"/>
+        </w:rPr>
+        <w:lastRenderedPageBreak/>
+        <w:t>            </w:t>
+      </w:r>
+      <w:r>
+        <w:rPr>
+          <w:rFonts w:ascii="Menlo" w:eastAsia="Times New Roman" w:hAnsi="Menlo" w:cs="Menlo"/>
+          <w:color w:val="A31515"/>
+          <w:sz w:val="18"/>
+          <w:szCs w:val="18"/>
+          <w:lang w:eastAsia="zh-CN"/>
+        </w:rPr>
+        <w:t>"</w:t>
+      </w:r>
+      <w:proofErr w:type="spellStart"/>
+      <w:r>
+        <w:rPr>
+          <w:rFonts w:ascii="Menlo" w:eastAsia="Times New Roman" w:hAnsi="Menlo" w:cs="Menlo"/>
+          <w:color w:val="A31515"/>
+          <w:sz w:val="18"/>
+          <w:szCs w:val="18"/>
+          <w:lang w:eastAsia="zh-CN"/>
+        </w:rPr>
+        <w:t>userType</w:t>
+      </w:r>
+      <w:proofErr w:type="spellEnd"/>
+      <w:r>
+        <w:rPr>
+          <w:rFonts w:ascii="Menlo" w:eastAsia="Times New Roman" w:hAnsi="Menlo" w:cs="Menlo"/>
+          <w:color w:val="A31515"/>
+          <w:sz w:val="18"/>
+          <w:szCs w:val="18"/>
+          <w:lang w:eastAsia="zh-CN"/>
+        </w:rPr>
+        <w:t>"</w:t>
+      </w:r>
+      <w:r>
+        <w:rPr>
+          <w:rFonts w:ascii="Menlo" w:eastAsia="Times New Roman" w:hAnsi="Menlo" w:cs="Menlo"/>
+          <w:color w:val="000000"/>
+          <w:sz w:val="18"/>
+          <w:szCs w:val="18"/>
+          <w:lang w:eastAsia="zh-CN"/>
+        </w:rPr>
+        <w:t>: </w:t>
+      </w:r>
+      <w:r>
+        <w:rPr>
+          <w:rFonts w:ascii="Menlo" w:eastAsia="Times New Roman" w:hAnsi="Menlo" w:cs="Menlo"/>
+          <w:color w:val="0451A5"/>
+          <w:sz w:val="18"/>
+          <w:szCs w:val="18"/>
+          <w:lang w:eastAsia="zh-CN"/>
+        </w:rPr>
+        <w:t>"default"</w:t>
+      </w:r>
+      <w:r>
+        <w:rPr>
+          <w:rFonts w:ascii="Menlo" w:eastAsia="Times New Roman" w:hAnsi="Menlo" w:cs="Menlo"/>
+          <w:color w:val="000000"/>
+          <w:sz w:val="18"/>
+          <w:szCs w:val="18"/>
+          <w:lang w:eastAsia="zh-CN"/>
+        </w:rPr>
+        <w:t>,</w:t>
+      </w:r>
+    </w:p>
+    <w:p>
+      <w:pPr>
+        <w:shd w:val="clear" w:color="auto" w:fill="FFFFFE"/>
+        <w:spacing w:after="0" w:line="270" w:lineRule="atLeast"/>
+        <w:rPr>
+          <w:rFonts w:ascii="Menlo" w:eastAsia="Times New Roman" w:hAnsi="Menlo" w:cs="Menlo"/>
+          <w:color w:val="000000"/>
+          <w:sz w:val="18"/>
+          <w:szCs w:val="18"/>
+          <w:lang w:eastAsia="zh-CN"/>
+        </w:rPr>
+      </w:pPr>
+      <w:r>
+        <w:rPr>
+          <w:rFonts w:ascii="Menlo" w:eastAsia="Times New Roman" w:hAnsi="Menlo" w:cs="Menlo"/>
+          <w:color w:val="000000"/>
+          <w:sz w:val="18"/>
+          <w:szCs w:val="18"/>
+          <w:lang w:eastAsia="zh-CN"/>
+        </w:rPr>
+        <w:t>            </w:t>
+      </w:r>
+      <w:r>
+        <w:rPr>
+          <w:rFonts w:ascii="Menlo" w:eastAsia="Times New Roman" w:hAnsi="Menlo" w:cs="Menlo"/>
+          <w:color w:val="A31515"/>
+          <w:sz w:val="18"/>
+          <w:szCs w:val="18"/>
+          <w:lang w:eastAsia="zh-CN"/>
+        </w:rPr>
+        <w:t>"allergens"</w:t>
+      </w:r>
+      <w:r>
+        <w:rPr>
+          <w:rFonts w:ascii="Menlo" w:eastAsia="Times New Roman" w:hAnsi="Menlo" w:cs="Menlo"/>
+          <w:color w:val="000000"/>
+          <w:sz w:val="18"/>
+          <w:szCs w:val="18"/>
+          <w:lang w:eastAsia="zh-CN"/>
+        </w:rPr>
+        <w:t>: </w:t>
+      </w:r>
+      <w:r>
+        <w:rPr>
+          <w:rFonts w:ascii="Menlo" w:eastAsia="Times New Roman" w:hAnsi="Menlo" w:cs="Menlo"/>
+          <w:color w:val="0451A5"/>
+          <w:sz w:val="18"/>
+          <w:szCs w:val="18"/>
+          <w:lang w:eastAsia="zh-CN"/>
+        </w:rPr>
+        <w:t>null</w:t>
+      </w:r>
+    </w:p>
+    <w:p>
+      <w:pPr>
+        <w:shd w:val="clear" w:color="auto" w:fill="FFFFFE"/>
+        <w:spacing w:after="0" w:line="270" w:lineRule="atLeast"/>
+        <w:rPr>
+          <w:rFonts w:ascii="Menlo" w:eastAsia="Times New Roman" w:hAnsi="Menlo" w:cs="Menlo"/>
+          <w:color w:val="000000"/>
+          <w:sz w:val="18"/>
+          <w:szCs w:val="18"/>
+          <w:lang w:eastAsia="zh-CN"/>
+        </w:rPr>
+      </w:pPr>
+      <w:r>
+        <w:rPr>
+          <w:rFonts w:ascii="Menlo" w:eastAsia="Times New Roman" w:hAnsi="Menlo" w:cs="Menlo"/>
+          <w:color w:val="000000"/>
+          <w:sz w:val="18"/>
+          <w:szCs w:val="18"/>
+          <w:lang w:eastAsia="zh-CN"/>
+        </w:rPr>
+        <w:t>        },</w:t>
+      </w:r>
+    </w:p>
+    <w:p>
+      <w:pPr>
+        <w:shd w:val="clear" w:color="auto" w:fill="FFFFFE"/>
+        <w:spacing w:after="0" w:line="270" w:lineRule="atLeast"/>
+        <w:rPr>
+          <w:rFonts w:ascii="Menlo" w:eastAsia="Times New Roman" w:hAnsi="Menlo" w:cs="Menlo"/>
+          <w:color w:val="000000"/>
+          <w:sz w:val="18"/>
+          <w:szCs w:val="18"/>
+          <w:lang w:eastAsia="zh-CN"/>
+        </w:rPr>
+      </w:pPr>
+      <w:r>
+        <w:rPr>
+          <w:rFonts w:ascii="Menlo" w:eastAsia="Times New Roman" w:hAnsi="Menlo" w:cs="Menlo"/>
+          <w:color w:val="000000"/>
+          <w:sz w:val="18"/>
+          <w:szCs w:val="18"/>
+          <w:lang w:eastAsia="zh-CN"/>
+        </w:rPr>
+        <w:t>        {</w:t>
+      </w:r>
+    </w:p>
+    <w:p>
+      <w:pPr>
+        <w:shd w:val="clear" w:color="auto" w:fill="FFFFFE"/>
+        <w:spacing w:after="0" w:line="270" w:lineRule="atLeast"/>
+        <w:rPr>
+          <w:rFonts w:ascii="Menlo" w:eastAsia="Times New Roman" w:hAnsi="Menlo" w:cs="Menlo"/>
+          <w:color w:val="000000"/>
+          <w:sz w:val="18"/>
+          <w:szCs w:val="18"/>
+          <w:lang w:eastAsia="zh-CN"/>
+        </w:rPr>
+      </w:pPr>
+      <w:r>
+        <w:rPr>
+          <w:rFonts w:ascii="Menlo" w:eastAsia="Times New Roman" w:hAnsi="Menlo" w:cs="Menlo"/>
+          <w:color w:val="000000"/>
+          <w:sz w:val="18"/>
+          <w:szCs w:val="18"/>
+          <w:lang w:eastAsia="zh-CN"/>
+        </w:rPr>
+        <w:t>            </w:t>
+      </w:r>
+      <w:r>
+        <w:rPr>
+          <w:rFonts w:ascii="Menlo" w:eastAsia="Times New Roman" w:hAnsi="Menlo" w:cs="Menlo"/>
+          <w:color w:val="A31515"/>
+          <w:sz w:val="18"/>
+          <w:szCs w:val="18"/>
+          <w:lang w:eastAsia="zh-CN"/>
+        </w:rPr>
+        <w:t>"email"</w:t>
+      </w:r>
+      <w:r>
+        <w:rPr>
+          <w:rFonts w:ascii="Menlo" w:eastAsia="Times New Roman" w:hAnsi="Menlo" w:cs="Menlo"/>
+          <w:color w:val="000000"/>
+          <w:sz w:val="18"/>
+          <w:szCs w:val="18"/>
+          <w:lang w:eastAsia="zh-CN"/>
+        </w:rPr>
+        <w:t>: </w:t>
+      </w:r>
+      <w:r>
+        <w:rPr>
+          <w:rFonts w:ascii="Menlo" w:eastAsia="Times New Roman" w:hAnsi="Menlo" w:cs="Menlo"/>
+          <w:color w:val="0451A5"/>
+          <w:sz w:val="18"/>
+          <w:szCs w:val="18"/>
+          <w:lang w:eastAsia="zh-CN"/>
+        </w:rPr>
+        <w:t>"maw1@iastate.edu"</w:t>
+      </w:r>
+      <w:r>
+        <w:rPr>
+          <w:rFonts w:ascii="Menlo" w:eastAsia="Times New Roman" w:hAnsi="Menlo" w:cs="Menlo"/>
+          <w:color w:val="000000"/>
+          <w:sz w:val="18"/>
+          <w:szCs w:val="18"/>
+          <w:lang w:eastAsia="zh-CN"/>
+        </w:rPr>
+        <w:t>,</w:t>
+      </w:r>
+    </w:p>
+    <w:p>
+      <w:pPr>
+        <w:shd w:val="clear" w:color="auto" w:fill="FFFFFE"/>
+        <w:spacing w:after="0" w:line="270" w:lineRule="atLeast"/>
+        <w:rPr>
+          <w:rFonts w:ascii="Menlo" w:eastAsia="Times New Roman" w:hAnsi="Menlo" w:cs="Menlo"/>
+          <w:color w:val="000000"/>
+          <w:sz w:val="18"/>
+          <w:szCs w:val="18"/>
+          <w:lang w:eastAsia="zh-CN"/>
+        </w:rPr>
+      </w:pPr>
+      <w:r>
+        <w:rPr>
+          <w:rFonts w:ascii="Menlo" w:eastAsia="Times New Roman" w:hAnsi="Menlo" w:cs="Menlo"/>
+          <w:color w:val="000000"/>
+          <w:sz w:val="18"/>
+          <w:szCs w:val="18"/>
+          <w:lang w:eastAsia="zh-CN"/>
+        </w:rPr>
+        <w:t>            </w:t>
+      </w:r>
+      <w:r>
+        <w:rPr>
+          <w:rFonts w:ascii="Menlo" w:eastAsia="Times New Roman" w:hAnsi="Menlo" w:cs="Menlo"/>
+          <w:color w:val="A31515"/>
+          <w:sz w:val="18"/>
+          <w:szCs w:val="18"/>
+          <w:lang w:eastAsia="zh-CN"/>
+        </w:rPr>
+        <w:t>"password"</w:t>
+      </w:r>
+      <w:r>
+        <w:rPr>
+          <w:rFonts w:ascii="Menlo" w:eastAsia="Times New Roman" w:hAnsi="Menlo" w:cs="Menlo"/>
+          <w:color w:val="000000"/>
+          <w:sz w:val="18"/>
+          <w:szCs w:val="18"/>
+          <w:lang w:eastAsia="zh-CN"/>
+        </w:rPr>
+        <w:t>: </w:t>
+      </w:r>
+      <w:r>
+        <w:rPr>
+          <w:rFonts w:ascii="Menlo" w:eastAsia="Times New Roman" w:hAnsi="Menlo" w:cs="Menlo"/>
+          <w:color w:val="0451A5"/>
+          <w:sz w:val="18"/>
+          <w:szCs w:val="18"/>
+          <w:lang w:eastAsia="zh-CN"/>
+        </w:rPr>
+        <w:t>null</w:t>
+      </w:r>
+      <w:r>
+        <w:rPr>
+          <w:rFonts w:ascii="Menlo" w:eastAsia="Times New Roman" w:hAnsi="Menlo" w:cs="Menlo"/>
+          <w:color w:val="000000"/>
+          <w:sz w:val="18"/>
+          <w:szCs w:val="18"/>
+          <w:lang w:eastAsia="zh-CN"/>
+        </w:rPr>
+        <w:t>,</w:t>
+      </w:r>
+    </w:p>
+    <w:p>
+      <w:pPr>
+        <w:shd w:val="clear" w:color="auto" w:fill="FFFFFE"/>
+        <w:spacing w:after="0" w:line="270" w:lineRule="atLeast"/>
+        <w:rPr>
+          <w:rFonts w:ascii="Menlo" w:eastAsia="Times New Roman" w:hAnsi="Menlo" w:cs="Menlo"/>
+          <w:color w:val="000000"/>
+          <w:sz w:val="18"/>
+          <w:szCs w:val="18"/>
+          <w:lang w:eastAsia="zh-CN"/>
+        </w:rPr>
+      </w:pPr>
+      <w:r>
+        <w:rPr>
+          <w:rFonts w:ascii="Menlo" w:eastAsia="Times New Roman" w:hAnsi="Menlo" w:cs="Menlo"/>
+          <w:color w:val="000000"/>
+          <w:sz w:val="18"/>
+          <w:szCs w:val="18"/>
+          <w:lang w:eastAsia="zh-CN"/>
+        </w:rPr>
+        <w:t>            </w:t>
+      </w:r>
+      <w:r>
+        <w:rPr>
+          <w:rFonts w:ascii="Menlo" w:eastAsia="Times New Roman" w:hAnsi="Menlo" w:cs="Menlo"/>
+          <w:color w:val="A31515"/>
+          <w:sz w:val="18"/>
+          <w:szCs w:val="18"/>
+          <w:lang w:eastAsia="zh-CN"/>
+        </w:rPr>
+        <w:t>"name"</w:t>
+      </w:r>
+      <w:r>
+        <w:rPr>
+          <w:rFonts w:ascii="Menlo" w:eastAsia="Times New Roman" w:hAnsi="Menlo" w:cs="Menlo"/>
+          <w:color w:val="000000"/>
+          <w:sz w:val="18"/>
+          <w:szCs w:val="18"/>
+          <w:lang w:eastAsia="zh-CN"/>
+        </w:rPr>
+        <w:t>: </w:t>
+      </w:r>
+      <w:r>
+        <w:rPr>
+          <w:rFonts w:ascii="Menlo" w:eastAsia="Times New Roman" w:hAnsi="Menlo" w:cs="Menlo"/>
+          <w:color w:val="0451A5"/>
+          <w:sz w:val="18"/>
+          <w:szCs w:val="18"/>
+          <w:lang w:eastAsia="zh-CN"/>
+        </w:rPr>
+        <w:t>null</w:t>
+      </w:r>
+      <w:r>
+        <w:rPr>
+          <w:rFonts w:ascii="Menlo" w:eastAsia="Times New Roman" w:hAnsi="Menlo" w:cs="Menlo"/>
+          <w:color w:val="000000"/>
+          <w:sz w:val="18"/>
+          <w:szCs w:val="18"/>
+          <w:lang w:eastAsia="zh-CN"/>
+        </w:rPr>
+        <w:t>,</w:t>
+      </w:r>
+    </w:p>
+    <w:p>
+      <w:pPr>
+        <w:shd w:val="clear" w:color="auto" w:fill="FFFFFE"/>
+        <w:spacing w:after="0" w:line="270" w:lineRule="atLeast"/>
+        <w:rPr>
+          <w:rFonts w:ascii="Menlo" w:eastAsia="Times New Roman" w:hAnsi="Menlo" w:cs="Menlo"/>
+          <w:color w:val="000000"/>
+          <w:sz w:val="18"/>
+          <w:szCs w:val="18"/>
+          <w:lang w:eastAsia="zh-CN"/>
+        </w:rPr>
+      </w:pPr>
+      <w:r>
+        <w:rPr>
+          <w:rFonts w:ascii="Menlo" w:eastAsia="Times New Roman" w:hAnsi="Menlo" w:cs="Menlo"/>
+          <w:color w:val="000000"/>
+          <w:sz w:val="18"/>
+          <w:szCs w:val="18"/>
+          <w:lang w:eastAsia="zh-CN"/>
+        </w:rPr>
+        <w:t>            </w:t>
+      </w:r>
+      <w:r>
+        <w:rPr>
+          <w:rFonts w:ascii="Menlo" w:eastAsia="Times New Roman" w:hAnsi="Menlo" w:cs="Menlo"/>
+          <w:color w:val="A31515"/>
+          <w:sz w:val="18"/>
+          <w:szCs w:val="18"/>
+          <w:lang w:eastAsia="zh-CN"/>
+        </w:rPr>
+        <w:t>"age"</w:t>
+      </w:r>
+      <w:r>
+        <w:rPr>
+          <w:rFonts w:ascii="Menlo" w:eastAsia="Times New Roman" w:hAnsi="Menlo" w:cs="Menlo"/>
+          <w:color w:val="000000"/>
+          <w:sz w:val="18"/>
+          <w:szCs w:val="18"/>
+          <w:lang w:eastAsia="zh-CN"/>
+        </w:rPr>
+        <w:t>: </w:t>
+      </w:r>
+      <w:r>
+        <w:rPr>
+          <w:rFonts w:ascii="Menlo" w:eastAsia="Times New Roman" w:hAnsi="Menlo" w:cs="Menlo"/>
+          <w:color w:val="0451A5"/>
+          <w:sz w:val="18"/>
+          <w:szCs w:val="18"/>
+          <w:lang w:eastAsia="zh-CN"/>
+        </w:rPr>
+        <w:t>null</w:t>
+      </w:r>
+      <w:r>
+        <w:rPr>
+          <w:rFonts w:ascii="Menlo" w:eastAsia="Times New Roman" w:hAnsi="Menlo" w:cs="Menlo"/>
+          <w:color w:val="000000"/>
+          <w:sz w:val="18"/>
+          <w:szCs w:val="18"/>
+          <w:lang w:eastAsia="zh-CN"/>
+        </w:rPr>
+        <w:t>,</w:t>
+      </w:r>
+    </w:p>
+    <w:p>
+      <w:pPr>
+        <w:shd w:val="clear" w:color="auto" w:fill="FFFFFE"/>
+        <w:spacing w:after="0" w:line="270" w:lineRule="atLeast"/>
+        <w:rPr>
+          <w:rFonts w:ascii="Menlo" w:eastAsia="Times New Roman" w:hAnsi="Menlo" w:cs="Menlo"/>
+          <w:color w:val="000000"/>
+          <w:sz w:val="18"/>
+          <w:szCs w:val="18"/>
+          <w:lang w:eastAsia="zh-CN"/>
+        </w:rPr>
+      </w:pPr>
+      <w:r>
+        <w:rPr>
+          <w:rFonts w:ascii="Menlo" w:eastAsia="Times New Roman" w:hAnsi="Menlo" w:cs="Menlo"/>
+          <w:color w:val="000000"/>
+          <w:sz w:val="18"/>
+          <w:szCs w:val="18"/>
+          <w:lang w:eastAsia="zh-CN"/>
+        </w:rPr>
+        <w:t>            </w:t>
+      </w:r>
+      <w:r>
+        <w:rPr>
+          <w:rFonts w:ascii="Menlo" w:eastAsia="Times New Roman" w:hAnsi="Menlo" w:cs="Menlo"/>
+          <w:color w:val="A31515"/>
+          <w:sz w:val="18"/>
+          <w:szCs w:val="18"/>
+          <w:lang w:eastAsia="zh-CN"/>
+        </w:rPr>
+        <w:t>"height"</w:t>
+      </w:r>
+      <w:r>
+        <w:rPr>
+          <w:rFonts w:ascii="Menlo" w:eastAsia="Times New Roman" w:hAnsi="Menlo" w:cs="Menlo"/>
+          <w:color w:val="000000"/>
+          <w:sz w:val="18"/>
+          <w:szCs w:val="18"/>
+          <w:lang w:eastAsia="zh-CN"/>
+        </w:rPr>
+        <w:t>: </w:t>
+      </w:r>
+      <w:r>
+        <w:rPr>
+          <w:rFonts w:ascii="Menlo" w:eastAsia="Times New Roman" w:hAnsi="Menlo" w:cs="Menlo"/>
+          <w:color w:val="0451A5"/>
+          <w:sz w:val="18"/>
+          <w:szCs w:val="18"/>
+          <w:lang w:eastAsia="zh-CN"/>
+        </w:rPr>
+        <w:t>null</w:t>
+      </w:r>
+      <w:r>
+        <w:rPr>
+          <w:rFonts w:ascii="Menlo" w:eastAsia="Times New Roman" w:hAnsi="Menlo" w:cs="Menlo"/>
+          <w:color w:val="000000"/>
+          <w:sz w:val="18"/>
+          <w:szCs w:val="18"/>
+          <w:lang w:eastAsia="zh-CN"/>
+        </w:rPr>
+        <w:t>,</w:t>
+      </w:r>
+    </w:p>
+    <w:p>
+      <w:pPr>
+        <w:shd w:val="clear" w:color="auto" w:fill="FFFFFE"/>
+        <w:spacing w:after="0" w:line="270" w:lineRule="atLeast"/>
+        <w:rPr>
+          <w:rFonts w:ascii="Menlo" w:eastAsia="Times New Roman" w:hAnsi="Menlo" w:cs="Menlo"/>
+          <w:color w:val="000000"/>
+          <w:sz w:val="18"/>
+          <w:szCs w:val="18"/>
+          <w:lang w:eastAsia="zh-CN"/>
+        </w:rPr>
+      </w:pPr>
+      <w:r>
+        <w:rPr>
+          <w:rFonts w:ascii="Menlo" w:eastAsia="Times New Roman" w:hAnsi="Menlo" w:cs="Menlo"/>
+          <w:color w:val="000000"/>
+          <w:sz w:val="18"/>
+          <w:szCs w:val="18"/>
+          <w:lang w:eastAsia="zh-CN"/>
+        </w:rPr>
+        <w:t>            </w:t>
+      </w:r>
+      <w:r>
+        <w:rPr>
+          <w:rFonts w:ascii="Menlo" w:eastAsia="Times New Roman" w:hAnsi="Menlo" w:cs="Menlo"/>
+          <w:color w:val="A31515"/>
+          <w:sz w:val="18"/>
+          <w:szCs w:val="18"/>
+          <w:lang w:eastAsia="zh-CN"/>
+        </w:rPr>
+        <w:t>"weight"</w:t>
+      </w:r>
+      <w:r>
+        <w:rPr>
+          <w:rFonts w:ascii="Menlo" w:eastAsia="Times New Roman" w:hAnsi="Menlo" w:cs="Menlo"/>
+          <w:color w:val="000000"/>
+          <w:sz w:val="18"/>
+          <w:szCs w:val="18"/>
+          <w:lang w:eastAsia="zh-CN"/>
+        </w:rPr>
+        <w:t>: </w:t>
+      </w:r>
+      <w:r>
+        <w:rPr>
+          <w:rFonts w:ascii="Menlo" w:eastAsia="Times New Roman" w:hAnsi="Menlo" w:cs="Menlo"/>
+          <w:color w:val="0451A5"/>
+          <w:sz w:val="18"/>
+          <w:szCs w:val="18"/>
+          <w:lang w:eastAsia="zh-CN"/>
+        </w:rPr>
+        <w:t>null</w:t>
+      </w:r>
+      <w:r>
+        <w:rPr>
+          <w:rFonts w:ascii="Menlo" w:eastAsia="Times New Roman" w:hAnsi="Menlo" w:cs="Menlo"/>
+          <w:color w:val="000000"/>
+          <w:sz w:val="18"/>
+          <w:szCs w:val="18"/>
+          <w:lang w:eastAsia="zh-CN"/>
+        </w:rPr>
+        <w:t>,</w:t>
+      </w:r>
+    </w:p>
+    <w:p>
+      <w:pPr>
+        <w:shd w:val="clear" w:color="auto" w:fill="FFFFFE"/>
+        <w:spacing w:after="0" w:line="270" w:lineRule="atLeast"/>
+        <w:rPr>
+          <w:rFonts w:ascii="Menlo" w:eastAsia="Times New Roman" w:hAnsi="Menlo" w:cs="Menlo"/>
+          <w:color w:val="000000"/>
+          <w:sz w:val="18"/>
+          <w:szCs w:val="18"/>
+          <w:lang w:eastAsia="zh-CN"/>
+        </w:rPr>
+      </w:pPr>
+      <w:r>
+        <w:rPr>
+          <w:rFonts w:ascii="Menlo" w:eastAsia="Times New Roman" w:hAnsi="Menlo" w:cs="Menlo"/>
+          <w:color w:val="000000"/>
+          <w:sz w:val="18"/>
+          <w:szCs w:val="18"/>
+          <w:lang w:eastAsia="zh-CN"/>
+        </w:rPr>
+        <w:t>            </w:t>
+      </w:r>
+      <w:r>
+        <w:rPr>
+          <w:rFonts w:ascii="Menlo" w:eastAsia="Times New Roman" w:hAnsi="Menlo" w:cs="Menlo"/>
+          <w:color w:val="A31515"/>
+          <w:sz w:val="18"/>
+          <w:szCs w:val="18"/>
+          <w:lang w:eastAsia="zh-CN"/>
+        </w:rPr>
+        <w:t>"lifestyle"</w:t>
+      </w:r>
+      <w:r>
+        <w:rPr>
+          <w:rFonts w:ascii="Menlo" w:eastAsia="Times New Roman" w:hAnsi="Menlo" w:cs="Menlo"/>
+          <w:color w:val="000000"/>
+          <w:sz w:val="18"/>
+          <w:szCs w:val="18"/>
+          <w:lang w:eastAsia="zh-CN"/>
+        </w:rPr>
+        <w:t>: </w:t>
+      </w:r>
+      <w:r>
+        <w:rPr>
+          <w:rFonts w:ascii="Menlo" w:eastAsia="Times New Roman" w:hAnsi="Menlo" w:cs="Menlo"/>
+          <w:color w:val="0451A5"/>
+          <w:sz w:val="18"/>
+          <w:szCs w:val="18"/>
+          <w:lang w:eastAsia="zh-CN"/>
+        </w:rPr>
+        <w:t>null</w:t>
+      </w:r>
+      <w:r>
+        <w:rPr>
+          <w:rFonts w:ascii="Menlo" w:eastAsia="Times New Roman" w:hAnsi="Menlo" w:cs="Menlo"/>
+          <w:color w:val="000000"/>
+          <w:sz w:val="18"/>
+          <w:szCs w:val="18"/>
+          <w:lang w:eastAsia="zh-CN"/>
+        </w:rPr>
+        <w:t>,</w:t>
+      </w:r>
+    </w:p>
+    <w:p>
+      <w:pPr>
+        <w:shd w:val="clear" w:color="auto" w:fill="FFFFFE"/>
+        <w:spacing w:after="0" w:line="270" w:lineRule="atLeast"/>
+        <w:rPr>
+          <w:rFonts w:ascii="Menlo" w:eastAsia="Times New Roman" w:hAnsi="Menlo" w:cs="Menlo"/>
+          <w:color w:val="000000"/>
+          <w:sz w:val="18"/>
+          <w:szCs w:val="18"/>
+          <w:lang w:eastAsia="zh-CN"/>
+        </w:rPr>
+      </w:pPr>
+      <w:r>
+        <w:rPr>
+          <w:rFonts w:ascii="Menlo" w:eastAsia="Times New Roman" w:hAnsi="Menlo" w:cs="Menlo"/>
+          <w:color w:val="000000"/>
+          <w:sz w:val="18"/>
+          <w:szCs w:val="18"/>
+          <w:lang w:eastAsia="zh-CN"/>
+        </w:rPr>
+        <w:t>            </w:t>
+      </w:r>
+      <w:r>
+        <w:rPr>
+          <w:rFonts w:ascii="Menlo" w:eastAsia="Times New Roman" w:hAnsi="Menlo" w:cs="Menlo"/>
+          <w:color w:val="A31515"/>
+          <w:sz w:val="18"/>
+          <w:szCs w:val="18"/>
+          <w:lang w:eastAsia="zh-CN"/>
+        </w:rPr>
+        <w:t>"gender"</w:t>
+      </w:r>
+      <w:r>
+        <w:rPr>
+          <w:rFonts w:ascii="Menlo" w:eastAsia="Times New Roman" w:hAnsi="Menlo" w:cs="Menlo"/>
+          <w:color w:val="000000"/>
+          <w:sz w:val="18"/>
+          <w:szCs w:val="18"/>
+          <w:lang w:eastAsia="zh-CN"/>
+        </w:rPr>
+        <w:t>: </w:t>
+      </w:r>
+      <w:r>
+        <w:rPr>
+          <w:rFonts w:ascii="Menlo" w:eastAsia="Times New Roman" w:hAnsi="Menlo" w:cs="Menlo"/>
+          <w:color w:val="0451A5"/>
+          <w:sz w:val="18"/>
+          <w:szCs w:val="18"/>
+          <w:lang w:eastAsia="zh-CN"/>
+        </w:rPr>
+        <w:t>null</w:t>
+      </w:r>
+      <w:r>
+        <w:rPr>
+          <w:rFonts w:ascii="Menlo" w:eastAsia="Times New Roman" w:hAnsi="Menlo" w:cs="Menlo"/>
+          <w:color w:val="000000"/>
+          <w:sz w:val="18"/>
+          <w:szCs w:val="18"/>
+          <w:lang w:eastAsia="zh-CN"/>
+        </w:rPr>
+        <w:t>,</w:t>
+      </w:r>
+    </w:p>
+    <w:p>
+      <w:pPr>
+        <w:shd w:val="clear" w:color="auto" w:fill="FFFFFE"/>
+        <w:spacing w:after="0" w:line="270" w:lineRule="atLeast"/>
+        <w:rPr>
+          <w:rFonts w:ascii="Menlo" w:eastAsia="Times New Roman" w:hAnsi="Menlo" w:cs="Menlo"/>
+          <w:color w:val="000000"/>
+          <w:sz w:val="18"/>
+          <w:szCs w:val="18"/>
+          <w:lang w:eastAsia="zh-CN"/>
+        </w:rPr>
+      </w:pPr>
+      <w:r>
+        <w:rPr>
+          <w:rFonts w:ascii="Menlo" w:eastAsia="Times New Roman" w:hAnsi="Menlo" w:cs="Menlo"/>
+          <w:color w:val="000000"/>
+          <w:sz w:val="18"/>
+          <w:szCs w:val="18"/>
+          <w:lang w:eastAsia="zh-CN"/>
+        </w:rPr>
+        <w:t>            </w:t>
+      </w:r>
+      <w:r>
+        <w:rPr>
+          <w:rFonts w:ascii="Menlo" w:eastAsia="Times New Roman" w:hAnsi="Menlo" w:cs="Menlo"/>
+          <w:color w:val="A31515"/>
+          <w:sz w:val="18"/>
+          <w:szCs w:val="18"/>
+          <w:lang w:eastAsia="zh-CN"/>
+        </w:rPr>
+        <w:t>"</w:t>
+      </w:r>
+      <w:proofErr w:type="spellStart"/>
+      <w:r>
+        <w:rPr>
+          <w:rFonts w:ascii="Menlo" w:eastAsia="Times New Roman" w:hAnsi="Menlo" w:cs="Menlo"/>
+          <w:color w:val="A31515"/>
+          <w:sz w:val="18"/>
+          <w:szCs w:val="18"/>
+          <w:lang w:eastAsia="zh-CN"/>
+        </w:rPr>
+        <w:t>calorieLimit</w:t>
+      </w:r>
+      <w:proofErr w:type="spellEnd"/>
+      <w:r>
+        <w:rPr>
+          <w:rFonts w:ascii="Menlo" w:eastAsia="Times New Roman" w:hAnsi="Menlo" w:cs="Menlo"/>
+          <w:color w:val="A31515"/>
+          <w:sz w:val="18"/>
+          <w:szCs w:val="18"/>
+          <w:lang w:eastAsia="zh-CN"/>
+        </w:rPr>
+        <w:t>"</w:t>
+      </w:r>
+      <w:r>
+        <w:rPr>
+          <w:rFonts w:ascii="Menlo" w:eastAsia="Times New Roman" w:hAnsi="Menlo" w:cs="Menlo"/>
+          <w:color w:val="000000"/>
+          <w:sz w:val="18"/>
+          <w:szCs w:val="18"/>
+          <w:lang w:eastAsia="zh-CN"/>
+        </w:rPr>
+        <w:t>: </w:t>
+      </w:r>
+      <w:r>
+        <w:rPr>
+          <w:rFonts w:ascii="Menlo" w:eastAsia="Times New Roman" w:hAnsi="Menlo" w:cs="Menlo"/>
+          <w:color w:val="0451A5"/>
+          <w:sz w:val="18"/>
+          <w:szCs w:val="18"/>
+          <w:lang w:eastAsia="zh-CN"/>
+        </w:rPr>
+        <w:t>null</w:t>
+      </w:r>
+      <w:r>
+        <w:rPr>
+          <w:rFonts w:ascii="Menlo" w:eastAsia="Times New Roman" w:hAnsi="Menlo" w:cs="Menlo"/>
+          <w:color w:val="000000"/>
+          <w:sz w:val="18"/>
+          <w:szCs w:val="18"/>
+          <w:lang w:eastAsia="zh-CN"/>
+        </w:rPr>
+        <w:t>,</w:t>
+      </w:r>
+    </w:p>
+    <w:p>
+      <w:pPr>
+        <w:shd w:val="clear" w:color="auto" w:fill="FFFFFE"/>
+        <w:spacing w:after="0" w:line="270" w:lineRule="atLeast"/>
+        <w:rPr>
+          <w:rFonts w:ascii="Menlo" w:eastAsia="Times New Roman" w:hAnsi="Menlo" w:cs="Menlo"/>
+          <w:color w:val="000000"/>
+          <w:sz w:val="18"/>
+          <w:szCs w:val="18"/>
+          <w:lang w:eastAsia="zh-CN"/>
+        </w:rPr>
+      </w:pPr>
+      <w:r>
+        <w:rPr>
+          <w:rFonts w:ascii="Menlo" w:eastAsia="Times New Roman" w:hAnsi="Menlo" w:cs="Menlo"/>
+          <w:color w:val="000000"/>
+          <w:sz w:val="18"/>
+          <w:szCs w:val="18"/>
+          <w:lang w:eastAsia="zh-CN"/>
+        </w:rPr>
+        <w:t>            </w:t>
+      </w:r>
+      <w:r>
+        <w:rPr>
+          <w:rFonts w:ascii="Menlo" w:eastAsia="Times New Roman" w:hAnsi="Menlo" w:cs="Menlo"/>
+          <w:color w:val="A31515"/>
+          <w:sz w:val="18"/>
+          <w:szCs w:val="18"/>
+          <w:lang w:eastAsia="zh-CN"/>
+        </w:rPr>
+        <w:t>"</w:t>
+      </w:r>
+      <w:proofErr w:type="spellStart"/>
+      <w:r>
+        <w:rPr>
+          <w:rFonts w:ascii="Menlo" w:eastAsia="Times New Roman" w:hAnsi="Menlo" w:cs="Menlo"/>
+          <w:color w:val="A31515"/>
+          <w:sz w:val="18"/>
+          <w:szCs w:val="18"/>
+          <w:lang w:eastAsia="zh-CN"/>
+        </w:rPr>
+        <w:t>userType</w:t>
+      </w:r>
+      <w:proofErr w:type="spellEnd"/>
+      <w:r>
+        <w:rPr>
+          <w:rFonts w:ascii="Menlo" w:eastAsia="Times New Roman" w:hAnsi="Menlo" w:cs="Menlo"/>
+          <w:color w:val="A31515"/>
+          <w:sz w:val="18"/>
+          <w:szCs w:val="18"/>
+          <w:lang w:eastAsia="zh-CN"/>
+        </w:rPr>
+        <w:t>"</w:t>
+      </w:r>
+      <w:r>
+        <w:rPr>
+          <w:rFonts w:ascii="Menlo" w:eastAsia="Times New Roman" w:hAnsi="Menlo" w:cs="Menlo"/>
+          <w:color w:val="000000"/>
+          <w:sz w:val="18"/>
+          <w:szCs w:val="18"/>
+          <w:lang w:eastAsia="zh-CN"/>
+        </w:rPr>
+        <w:t>: </w:t>
+      </w:r>
+      <w:r>
+        <w:rPr>
+          <w:rFonts w:ascii="Menlo" w:eastAsia="Times New Roman" w:hAnsi="Menlo" w:cs="Menlo"/>
+          <w:color w:val="0451A5"/>
+          <w:sz w:val="18"/>
+          <w:szCs w:val="18"/>
+          <w:lang w:eastAsia="zh-CN"/>
+        </w:rPr>
+        <w:t>"default"</w:t>
+      </w:r>
+      <w:r>
+        <w:rPr>
+          <w:rFonts w:ascii="Menlo" w:eastAsia="Times New Roman" w:hAnsi="Menlo" w:cs="Menlo"/>
+          <w:color w:val="000000"/>
+          <w:sz w:val="18"/>
+          <w:szCs w:val="18"/>
+          <w:lang w:eastAsia="zh-CN"/>
+        </w:rPr>
+        <w:t>,</w:t>
+      </w:r>
+    </w:p>
+    <w:p>
+      <w:pPr>
+        <w:shd w:val="clear" w:color="auto" w:fill="FFFFFE"/>
+        <w:spacing w:after="0" w:line="270" w:lineRule="atLeast"/>
+        <w:rPr>
+          <w:rFonts w:ascii="Menlo" w:eastAsia="Times New Roman" w:hAnsi="Menlo" w:cs="Menlo"/>
+          <w:color w:val="000000"/>
+          <w:sz w:val="18"/>
+          <w:szCs w:val="18"/>
+          <w:lang w:eastAsia="zh-CN"/>
+        </w:rPr>
+      </w:pPr>
+      <w:r>
+        <w:rPr>
+          <w:rFonts w:ascii="Menlo" w:eastAsia="Times New Roman" w:hAnsi="Menlo" w:cs="Menlo"/>
+          <w:color w:val="000000"/>
+          <w:sz w:val="18"/>
+          <w:szCs w:val="18"/>
+          <w:lang w:eastAsia="zh-CN"/>
+        </w:rPr>
+        <w:t>            </w:t>
+      </w:r>
+      <w:r>
+        <w:rPr>
+          <w:rFonts w:ascii="Menlo" w:eastAsia="Times New Roman" w:hAnsi="Menlo" w:cs="Menlo"/>
+          <w:color w:val="A31515"/>
+          <w:sz w:val="18"/>
+          <w:szCs w:val="18"/>
+          <w:lang w:eastAsia="zh-CN"/>
+        </w:rPr>
+        <w:t>"allergens"</w:t>
+      </w:r>
+      <w:r>
+        <w:rPr>
+          <w:rFonts w:ascii="Menlo" w:eastAsia="Times New Roman" w:hAnsi="Menlo" w:cs="Menlo"/>
+          <w:color w:val="000000"/>
+          <w:sz w:val="18"/>
+          <w:szCs w:val="18"/>
+          <w:lang w:eastAsia="zh-CN"/>
+        </w:rPr>
+        <w:t>: </w:t>
+      </w:r>
+      <w:r>
+        <w:rPr>
+          <w:rFonts w:ascii="Menlo" w:eastAsia="Times New Roman" w:hAnsi="Menlo" w:cs="Menlo"/>
+          <w:color w:val="0451A5"/>
+          <w:sz w:val="18"/>
+          <w:szCs w:val="18"/>
+          <w:lang w:eastAsia="zh-CN"/>
+        </w:rPr>
+        <w:t>null</w:t>
+      </w:r>
+    </w:p>
+    <w:p>
+      <w:pPr>
+        <w:shd w:val="clear" w:color="auto" w:fill="FFFFFE"/>
+        <w:spacing w:after="0" w:line="270" w:lineRule="atLeast"/>
+        <w:rPr>
+          <w:rFonts w:ascii="Menlo" w:eastAsia="Times New Roman" w:hAnsi="Menlo" w:cs="Menlo"/>
+          <w:color w:val="000000"/>
+          <w:sz w:val="18"/>
+          <w:szCs w:val="18"/>
+          <w:lang w:eastAsia="zh-CN"/>
+        </w:rPr>
+      </w:pPr>
+      <w:r>
+        <w:rPr>
+          <w:rFonts w:ascii="Menlo" w:eastAsia="Times New Roman" w:hAnsi="Menlo" w:cs="Menlo"/>
+          <w:color w:val="000000"/>
+          <w:sz w:val="18"/>
+          <w:szCs w:val="18"/>
+          <w:lang w:eastAsia="zh-CN"/>
+        </w:rPr>
+        <w:t>        }</w:t>
+      </w:r>
+    </w:p>
+    <w:p>
+      <w:pPr>
+        <w:shd w:val="clear" w:color="auto" w:fill="FFFFFE"/>
+        <w:spacing w:after="0" w:line="270" w:lineRule="atLeast"/>
+        <w:rPr>
+          <w:rFonts w:ascii="Menlo" w:eastAsia="Times New Roman" w:hAnsi="Menlo" w:cs="Menlo"/>
+          <w:color w:val="000000"/>
+          <w:sz w:val="18"/>
+          <w:szCs w:val="18"/>
+          <w:lang w:eastAsia="zh-CN"/>
+        </w:rPr>
+      </w:pPr>
+      <w:r>
+        <w:rPr>
+          <w:rFonts w:ascii="Menlo" w:eastAsia="Times New Roman" w:hAnsi="Menlo" w:cs="Menlo"/>
+          <w:color w:val="000000"/>
+          <w:sz w:val="18"/>
+          <w:szCs w:val="18"/>
+          <w:lang w:eastAsia="zh-CN"/>
+        </w:rPr>
+        <w:tab/>
+        <w:t>]</w:t>
+      </w:r>
+    </w:p>
+    <w:p>
+      <w:pPr>
+        <w:shd w:val="clear" w:color="auto" w:fill="FFFFFE"/>
+        <w:spacing w:after="0" w:line="270" w:lineRule="atLeast"/>
+        <w:rPr>
+          <w:rFonts w:ascii="Menlo" w:eastAsia="Times New Roman" w:hAnsi="Menlo" w:cs="Menlo"/>
+          <w:color w:val="000000"/>
+          <w:sz w:val="18"/>
+          <w:szCs w:val="18"/>
+          <w:lang w:eastAsia="zh-CN"/>
+        </w:rPr>
+      </w:pPr>
+      <w:r>
+        <w:rPr>
+          <w:rFonts w:ascii="Menlo" w:eastAsia="Times New Roman" w:hAnsi="Menlo" w:cs="Menlo"/>
+          <w:color w:val="000000"/>
+          <w:sz w:val="18"/>
+          <w:szCs w:val="18"/>
+          <w:lang w:eastAsia="zh-CN"/>
+        </w:rPr>
+        <w:t>}</w:t>
+      </w:r>
       <w:bookmarkStart w:id="0" w:name="_GoBack"/>
       <w:bookmarkEnd w:id="0"/>
+    </w:p>
+    <w:p>
+      <w:pPr>
+        <w:rPr>
+          <w:sz w:val="24"/>
+          <w:szCs w:val="24"/>
+        </w:rPr>
+      </w:pPr>
     </w:p>
     <w:p>
       <w:pPr>

</xml_diff>